<commit_message>
docs: finish install about zabbix
</commit_message>
<xml_diff>
--- a/srv/zabbix/doc/zabbix.docx
+++ b/srv/zabbix/doc/zabbix.docx
@@ -1783,8 +1783,7 @@
           <w:b/>
           <w:color w:val="auto"/>
           <w:kern w:val="0"/>
-          <w:sz w:val="24"/>
-          <w:szCs w:val="24"/>
+          <w:szCs w:val="32"/>
           <w:lang w:val="en-US" w:eastAsia="pt-BR" w:bidi="ar-SA"/>
         </w:rPr>
       </w:pPr>
@@ -1794,8 +1793,7 @@
           <w:b/>
           <w:color w:val="auto"/>
           <w:kern w:val="0"/>
-          <w:sz w:val="24"/>
-          <w:szCs w:val="24"/>
+          <w:szCs w:val="32"/>
           <w:lang w:val="en-US" w:eastAsia="pt-BR" w:bidi="ar-SA"/>
         </w:rPr>
         <w:lastRenderedPageBreak/>
@@ -1808,8 +1806,7 @@
           <w:b/>
           <w:color w:val="auto"/>
           <w:kern w:val="0"/>
-          <w:sz w:val="24"/>
-          <w:szCs w:val="24"/>
+          <w:szCs w:val="32"/>
           <w:lang w:val="en-US" w:eastAsia="pt-BR" w:bidi="ar-SA"/>
         </w:rPr>
         <w:t>zabbix</w:t>
@@ -1821,23 +1818,10 @@
           <w:b/>
           <w:color w:val="auto"/>
           <w:kern w:val="0"/>
-          <w:sz w:val="24"/>
-          <w:szCs w:val="24"/>
-          <w:lang w:val="en-US" w:eastAsia="pt-BR" w:bidi="ar-SA"/>
-        </w:rPr>
-        <w:t xml:space="preserve"> web a</w:t>
-      </w:r>
-      <w:r>
-        <w:rPr>
-          <w:rFonts w:ascii="Book Antiqua" w:eastAsia="Arial" w:hAnsi="Book Antiqua" w:cs="Arial"/>
-          <w:b/>
-          <w:color w:val="auto"/>
-          <w:kern w:val="0"/>
-          <w:sz w:val="24"/>
-          <w:szCs w:val="24"/>
-          <w:lang w:val="en-US" w:eastAsia="pt-BR" w:bidi="ar-SA"/>
-        </w:rPr>
-        <w:t xml:space="preserve">fter install following README.md steps </w:t>
+          <w:szCs w:val="32"/>
+          <w:lang w:val="en-US" w:eastAsia="pt-BR" w:bidi="ar-SA"/>
+        </w:rPr>
+        <w:t xml:space="preserve"> web after install following README.md steps </w:t>
       </w:r>
     </w:p>
     <w:p>
@@ -1964,10 +1948,10 @@
           <w:noProof/>
         </w:rPr>
         <w:drawing>
-          <wp:inline distT="0" distB="0" distL="0" distR="0" wp14:anchorId="183E16B8" wp14:editId="4292382F">
-            <wp:extent cx="5400040" cy="3394710"/>
-            <wp:effectExtent l="0" t="0" r="0" b="0"/>
-            <wp:docPr id="3" name="Picture 3" descr="Graphical user interface, application&#10;&#10;Description automatically generated"/>
+          <wp:inline distT="0" distB="0" distL="0" distR="0" wp14:anchorId="2B710EB0" wp14:editId="6E1B3844">
+            <wp:extent cx="5400040" cy="3295015"/>
+            <wp:effectExtent l="0" t="0" r="0" b="635"/>
+            <wp:docPr id="6" name="Picture 6" descr="Logo&#10;&#10;Description automatically generated with medium confidence"/>
             <wp:cNvGraphicFramePr>
               <a:graphicFrameLocks xmlns:a="http://schemas.openxmlformats.org/drawingml/2006/main" noChangeAspect="1"/>
             </wp:cNvGraphicFramePr>
@@ -1975,7 +1959,7 @@
               <a:graphicData uri="http://schemas.openxmlformats.org/drawingml/2006/picture">
                 <pic:pic xmlns:pic="http://schemas.openxmlformats.org/drawingml/2006/picture">
                   <pic:nvPicPr>
-                    <pic:cNvPr id="3" name="Picture 3" descr="Graphical user interface, application&#10;&#10;Description automatically generated"/>
+                    <pic:cNvPr id="6" name="Picture 6" descr="Logo&#10;&#10;Description automatically generated with medium confidence"/>
                     <pic:cNvPicPr/>
                   </pic:nvPicPr>
                   <pic:blipFill>
@@ -1987,7 +1971,7 @@
                   <pic:spPr>
                     <a:xfrm>
                       <a:off x="0" y="0"/>
-                      <a:ext cx="5400040" cy="3394710"/>
+                      <a:ext cx="5400040" cy="3295015"/>
                     </a:xfrm>
                     <a:prstGeom prst="rect">
                       <a:avLst/>
@@ -2120,7 +2104,6 @@
         <w:rPr>
           <w:lang w:val="en-US" w:eastAsia="pt-BR" w:bidi="ar-SA"/>
         </w:rPr>
-        <w:lastRenderedPageBreak/>
         <w:t xml:space="preserve">Step 2 – click in </w:t>
       </w:r>
       <w:r>
@@ -2152,10 +2135,10 @@
           <w:noProof/>
         </w:rPr>
         <w:drawing>
-          <wp:inline distT="0" distB="0" distL="0" distR="0" wp14:anchorId="21673E6B" wp14:editId="23103AF3">
-            <wp:extent cx="5400040" cy="3429635"/>
+          <wp:inline distT="0" distB="0" distL="0" distR="0" wp14:anchorId="5F735739" wp14:editId="247935AE">
+            <wp:extent cx="5400040" cy="3247390"/>
             <wp:effectExtent l="0" t="0" r="0" b="0"/>
-            <wp:docPr id="4" name="Picture 4" descr="Graphical user interface, table&#10;&#10;Description automatically generated"/>
+            <wp:docPr id="5" name="Picture 5" descr="Table&#10;&#10;Description automatically generated"/>
             <wp:cNvGraphicFramePr>
               <a:graphicFrameLocks xmlns:a="http://schemas.openxmlformats.org/drawingml/2006/main" noChangeAspect="1"/>
             </wp:cNvGraphicFramePr>
@@ -2163,7 +2146,7 @@
               <a:graphicData uri="http://schemas.openxmlformats.org/drawingml/2006/picture">
                 <pic:pic xmlns:pic="http://schemas.openxmlformats.org/drawingml/2006/picture">
                   <pic:nvPicPr>
-                    <pic:cNvPr id="4" name="Picture 4" descr="Graphical user interface, table&#10;&#10;Description automatically generated"/>
+                    <pic:cNvPr id="5" name="Picture 5" descr="Table&#10;&#10;Description automatically generated"/>
                     <pic:cNvPicPr/>
                   </pic:nvPicPr>
                   <pic:blipFill>
@@ -2175,7 +2158,7 @@
                   <pic:spPr>
                     <a:xfrm>
                       <a:off x="0" y="0"/>
-                      <a:ext cx="5400040" cy="3429635"/>
+                      <a:ext cx="5400040" cy="3247390"/>
                     </a:xfrm>
                     <a:prstGeom prst="rect">
                       <a:avLst/>
@@ -2218,15 +2201,39 @@
         <w:rPr>
           <w:lang w:val="en-US" w:eastAsia="pt-BR" w:bidi="ar-SA"/>
         </w:rPr>
-        <w:t xml:space="preserve">Step 2 – click in </w:t>
-      </w:r>
-      <w:r>
-        <w:rPr>
-          <w:b/>
-          <w:bCs/>
-          <w:lang w:val="en-US" w:eastAsia="pt-BR" w:bidi="ar-SA"/>
-        </w:rPr>
-        <w:t xml:space="preserve">next step </w:t>
+        <w:t xml:space="preserve">Step </w:t>
+      </w:r>
+      <w:r>
+        <w:rPr>
+          <w:lang w:val="en-US" w:eastAsia="pt-BR" w:bidi="ar-SA"/>
+        </w:rPr>
+        <w:t>3</w:t>
+      </w:r>
+      <w:r>
+        <w:rPr>
+          <w:lang w:val="en-US" w:eastAsia="pt-BR" w:bidi="ar-SA"/>
+        </w:rPr>
+        <w:t xml:space="preserve"> – </w:t>
+      </w:r>
+      <w:r>
+        <w:rPr>
+          <w:lang w:val="en-US" w:eastAsia="pt-BR" w:bidi="ar-SA"/>
+        </w:rPr>
+        <w:t>Configure DB connection</w:t>
+      </w:r>
+      <w:r>
+        <w:rPr>
+          <w:lang w:val="en-US" w:eastAsia="pt-BR" w:bidi="ar-SA"/>
+        </w:rPr>
+        <w:t xml:space="preserve">-&gt; </w:t>
+      </w:r>
+      <w:r>
+        <w:rPr>
+          <w:b/>
+          <w:bCs/>
+          <w:lang w:val="en-US" w:eastAsia="pt-BR" w:bidi="ar-SA"/>
+        </w:rPr>
+        <w:t>Next step</w:t>
       </w:r>
       <w:r>
         <w:rPr>
@@ -2234,6 +2241,909 @@
         </w:rPr>
         <w:t xml:space="preserve"> </w:t>
       </w:r>
+    </w:p>
+    <w:p>
+      <w:pPr>
+        <w:rPr>
+          <w:lang w:val="en-US" w:eastAsia="pt-BR" w:bidi="ar-SA"/>
+        </w:rPr>
+      </w:pPr>
+      <w:r>
+        <w:rPr>
+          <w:lang w:val="en-US" w:eastAsia="pt-BR" w:bidi="ar-SA"/>
+        </w:rPr>
+        <w:t xml:space="preserve">Put </w:t>
+      </w:r>
+      <w:r>
+        <w:rPr>
+          <w:lang w:val="en-US" w:eastAsia="pt-BR" w:bidi="ar-SA"/>
+        </w:rPr>
+        <w:t>password:</w:t>
+      </w:r>
+      <w:r>
+        <w:rPr>
+          <w:lang w:val="en-US" w:eastAsia="pt-BR" w:bidi="ar-SA"/>
+        </w:rPr>
+        <w:t xml:space="preserve"> Zabbix </w:t>
+      </w:r>
+    </w:p>
+    <w:p>
+      <w:pPr>
+        <w:rPr>
+          <w:lang w:val="en-US" w:eastAsia="pt-BR" w:bidi="ar-SA"/>
+        </w:rPr>
+      </w:pPr>
+      <w:r>
+        <w:rPr>
+          <w:noProof/>
+        </w:rPr>
+        <w:drawing>
+          <wp:inline distT="0" distB="0" distL="0" distR="0" wp14:anchorId="79F3C2A0" wp14:editId="142CCA8D">
+            <wp:extent cx="5400040" cy="3364865"/>
+            <wp:effectExtent l="0" t="0" r="0" b="6985"/>
+            <wp:docPr id="7" name="Picture 7" descr="Graphical user interface, application, Word&#10;&#10;Description automatically generated"/>
+            <wp:cNvGraphicFramePr>
+              <a:graphicFrameLocks xmlns:a="http://schemas.openxmlformats.org/drawingml/2006/main" noChangeAspect="1"/>
+            </wp:cNvGraphicFramePr>
+            <a:graphic xmlns:a="http://schemas.openxmlformats.org/drawingml/2006/main">
+              <a:graphicData uri="http://schemas.openxmlformats.org/drawingml/2006/picture">
+                <pic:pic xmlns:pic="http://schemas.openxmlformats.org/drawingml/2006/picture">
+                  <pic:nvPicPr>
+                    <pic:cNvPr id="7" name="Picture 7" descr="Graphical user interface, application, Word&#10;&#10;Description automatically generated"/>
+                    <pic:cNvPicPr/>
+                  </pic:nvPicPr>
+                  <pic:blipFill>
+                    <a:blip r:embed="rId11"/>
+                    <a:stretch>
+                      <a:fillRect/>
+                    </a:stretch>
+                  </pic:blipFill>
+                  <pic:spPr>
+                    <a:xfrm>
+                      <a:off x="0" y="0"/>
+                      <a:ext cx="5400040" cy="3364865"/>
+                    </a:xfrm>
+                    <a:prstGeom prst="rect">
+                      <a:avLst/>
+                    </a:prstGeom>
+                  </pic:spPr>
+                </pic:pic>
+              </a:graphicData>
+            </a:graphic>
+          </wp:inline>
+        </w:drawing>
+      </w:r>
+    </w:p>
+    <w:p>
+      <w:pPr>
+        <w:rPr>
+          <w:lang w:val="en-US" w:eastAsia="pt-BR" w:bidi="ar-SA"/>
+        </w:rPr>
+      </w:pPr>
+    </w:p>
+    <w:p>
+      <w:pPr>
+        <w:rPr>
+          <w:lang w:val="en-US" w:eastAsia="pt-BR" w:bidi="ar-SA"/>
+        </w:rPr>
+      </w:pPr>
+      <w:r>
+        <w:rPr>
+          <w:lang w:val="en-US" w:eastAsia="pt-BR" w:bidi="ar-SA"/>
+        </w:rPr>
+        <w:t xml:space="preserve">Step </w:t>
+      </w:r>
+      <w:r>
+        <w:rPr>
+          <w:lang w:val="en-US" w:eastAsia="pt-BR" w:bidi="ar-SA"/>
+        </w:rPr>
+        <w:t>4</w:t>
+      </w:r>
+      <w:r>
+        <w:rPr>
+          <w:lang w:val="en-US" w:eastAsia="pt-BR" w:bidi="ar-SA"/>
+        </w:rPr>
+        <w:t xml:space="preserve"> –</w:t>
+      </w:r>
+      <w:r>
+        <w:rPr>
+          <w:b/>
+          <w:bCs/>
+          <w:lang w:val="en-US" w:eastAsia="pt-BR" w:bidi="ar-SA"/>
+        </w:rPr>
+        <w:t>Next step</w:t>
+      </w:r>
+      <w:r>
+        <w:rPr>
+          <w:lang w:val="en-US" w:eastAsia="pt-BR" w:bidi="ar-SA"/>
+        </w:rPr>
+        <w:t xml:space="preserve"> </w:t>
+      </w:r>
+    </w:p>
+    <w:p>
+      <w:pPr>
+        <w:rPr>
+          <w:lang w:val="en-US" w:eastAsia="pt-BR" w:bidi="ar-SA"/>
+        </w:rPr>
+      </w:pPr>
+    </w:p>
+    <w:p>
+      <w:pPr>
+        <w:rPr>
+          <w:lang w:val="en-US" w:eastAsia="pt-BR" w:bidi="ar-SA"/>
+        </w:rPr>
+      </w:pPr>
+      <w:r>
+        <w:rPr>
+          <w:noProof/>
+        </w:rPr>
+        <w:drawing>
+          <wp:inline distT="0" distB="0" distL="0" distR="0" wp14:anchorId="30B5DC67" wp14:editId="3B74F4C5">
+            <wp:extent cx="5400040" cy="3262630"/>
+            <wp:effectExtent l="0" t="0" r="0" b="0"/>
+            <wp:docPr id="8" name="Picture 8" descr="Graphical user interface&#10;&#10;Description automatically generated"/>
+            <wp:cNvGraphicFramePr>
+              <a:graphicFrameLocks xmlns:a="http://schemas.openxmlformats.org/drawingml/2006/main" noChangeAspect="1"/>
+            </wp:cNvGraphicFramePr>
+            <a:graphic xmlns:a="http://schemas.openxmlformats.org/drawingml/2006/main">
+              <a:graphicData uri="http://schemas.openxmlformats.org/drawingml/2006/picture">
+                <pic:pic xmlns:pic="http://schemas.openxmlformats.org/drawingml/2006/picture">
+                  <pic:nvPicPr>
+                    <pic:cNvPr id="8" name="Picture 8" descr="Graphical user interface&#10;&#10;Description automatically generated"/>
+                    <pic:cNvPicPr/>
+                  </pic:nvPicPr>
+                  <pic:blipFill>
+                    <a:blip r:embed="rId12"/>
+                    <a:stretch>
+                      <a:fillRect/>
+                    </a:stretch>
+                  </pic:blipFill>
+                  <pic:spPr>
+                    <a:xfrm>
+                      <a:off x="0" y="0"/>
+                      <a:ext cx="5400040" cy="3262630"/>
+                    </a:xfrm>
+                    <a:prstGeom prst="rect">
+                      <a:avLst/>
+                    </a:prstGeom>
+                  </pic:spPr>
+                </pic:pic>
+              </a:graphicData>
+            </a:graphic>
+          </wp:inline>
+        </w:drawing>
+      </w:r>
+    </w:p>
+    <w:p>
+      <w:pPr>
+        <w:rPr>
+          <w:lang w:val="en-US" w:eastAsia="pt-BR" w:bidi="ar-SA"/>
+        </w:rPr>
+      </w:pPr>
+    </w:p>
+    <w:p>
+      <w:pPr>
+        <w:rPr>
+          <w:lang w:val="en-US" w:eastAsia="pt-BR" w:bidi="ar-SA"/>
+        </w:rPr>
+      </w:pPr>
+    </w:p>
+    <w:p>
+      <w:pPr>
+        <w:rPr>
+          <w:lang w:val="en-US" w:eastAsia="pt-BR" w:bidi="ar-SA"/>
+        </w:rPr>
+      </w:pPr>
+    </w:p>
+    <w:p>
+      <w:pPr>
+        <w:rPr>
+          <w:lang w:val="en-US" w:eastAsia="pt-BR" w:bidi="ar-SA"/>
+        </w:rPr>
+      </w:pPr>
+      <w:r>
+        <w:rPr>
+          <w:lang w:val="en-US" w:eastAsia="pt-BR" w:bidi="ar-SA"/>
+        </w:rPr>
+        <w:t xml:space="preserve">Step </w:t>
+      </w:r>
+      <w:r>
+        <w:rPr>
+          <w:lang w:val="en-US" w:eastAsia="pt-BR" w:bidi="ar-SA"/>
+        </w:rPr>
+        <w:t>5</w:t>
+      </w:r>
+      <w:r>
+        <w:rPr>
+          <w:lang w:val="en-US" w:eastAsia="pt-BR" w:bidi="ar-SA"/>
+        </w:rPr>
+        <w:t xml:space="preserve"> –</w:t>
+      </w:r>
+      <w:r>
+        <w:rPr>
+          <w:b/>
+          <w:bCs/>
+          <w:lang w:val="en-US" w:eastAsia="pt-BR" w:bidi="ar-SA"/>
+        </w:rPr>
+        <w:t>Next step</w:t>
+      </w:r>
+      <w:r>
+        <w:rPr>
+          <w:lang w:val="en-US" w:eastAsia="pt-BR" w:bidi="ar-SA"/>
+        </w:rPr>
+        <w:t xml:space="preserve"> </w:t>
+      </w:r>
+    </w:p>
+    <w:p>
+      <w:pPr>
+        <w:rPr>
+          <w:lang w:val="en-US" w:eastAsia="pt-BR" w:bidi="ar-SA"/>
+        </w:rPr>
+      </w:pPr>
+      <w:r>
+        <w:rPr>
+          <w:noProof/>
+        </w:rPr>
+        <w:drawing>
+          <wp:inline distT="0" distB="0" distL="0" distR="0" wp14:anchorId="6D93F41C" wp14:editId="63E0F672">
+            <wp:extent cx="5400040" cy="3224530"/>
+            <wp:effectExtent l="0" t="0" r="0" b="0"/>
+            <wp:docPr id="9" name="Picture 9" descr="Graphical user interface, application, table&#10;&#10;Description automatically generated"/>
+            <wp:cNvGraphicFramePr>
+              <a:graphicFrameLocks xmlns:a="http://schemas.openxmlformats.org/drawingml/2006/main" noChangeAspect="1"/>
+            </wp:cNvGraphicFramePr>
+            <a:graphic xmlns:a="http://schemas.openxmlformats.org/drawingml/2006/main">
+              <a:graphicData uri="http://schemas.openxmlformats.org/drawingml/2006/picture">
+                <pic:pic xmlns:pic="http://schemas.openxmlformats.org/drawingml/2006/picture">
+                  <pic:nvPicPr>
+                    <pic:cNvPr id="9" name="Picture 9" descr="Graphical user interface, application, table&#10;&#10;Description automatically generated"/>
+                    <pic:cNvPicPr/>
+                  </pic:nvPicPr>
+                  <pic:blipFill>
+                    <a:blip r:embed="rId13"/>
+                    <a:stretch>
+                      <a:fillRect/>
+                    </a:stretch>
+                  </pic:blipFill>
+                  <pic:spPr>
+                    <a:xfrm>
+                      <a:off x="0" y="0"/>
+                      <a:ext cx="5400040" cy="3224530"/>
+                    </a:xfrm>
+                    <a:prstGeom prst="rect">
+                      <a:avLst/>
+                    </a:prstGeom>
+                  </pic:spPr>
+                </pic:pic>
+              </a:graphicData>
+            </a:graphic>
+          </wp:inline>
+        </w:drawing>
+      </w:r>
+    </w:p>
+    <w:p>
+      <w:pPr>
+        <w:rPr>
+          <w:lang w:val="en-US" w:eastAsia="pt-BR" w:bidi="ar-SA"/>
+        </w:rPr>
+      </w:pPr>
+    </w:p>
+    <w:p>
+      <w:pPr>
+        <w:rPr>
+          <w:lang w:val="en-US" w:eastAsia="pt-BR" w:bidi="ar-SA"/>
+        </w:rPr>
+      </w:pPr>
+    </w:p>
+    <w:p>
+      <w:pPr>
+        <w:rPr>
+          <w:lang w:val="en-US" w:eastAsia="pt-BR" w:bidi="ar-SA"/>
+        </w:rPr>
+      </w:pPr>
+      <w:r>
+        <w:rPr>
+          <w:lang w:val="en-US" w:eastAsia="pt-BR" w:bidi="ar-SA"/>
+        </w:rPr>
+        <w:t xml:space="preserve">Step </w:t>
+      </w:r>
+      <w:r>
+        <w:rPr>
+          <w:lang w:val="en-US" w:eastAsia="pt-BR" w:bidi="ar-SA"/>
+        </w:rPr>
+        <w:t>6</w:t>
+      </w:r>
+      <w:r>
+        <w:rPr>
+          <w:lang w:val="en-US" w:eastAsia="pt-BR" w:bidi="ar-SA"/>
+        </w:rPr>
+        <w:t xml:space="preserve"> –</w:t>
+      </w:r>
+      <w:r>
+        <w:rPr>
+          <w:lang w:val="en-US" w:eastAsia="pt-BR" w:bidi="ar-SA"/>
+        </w:rPr>
+        <w:t xml:space="preserve"> </w:t>
+      </w:r>
+      <w:r>
+        <w:rPr>
+          <w:b/>
+          <w:bCs/>
+          <w:lang w:val="en-US" w:eastAsia="pt-BR" w:bidi="ar-SA"/>
+        </w:rPr>
+        <w:t>Finish</w:t>
+      </w:r>
+      <w:r>
+        <w:rPr>
+          <w:lang w:val="en-US" w:eastAsia="pt-BR" w:bidi="ar-SA"/>
+        </w:rPr>
+        <w:t xml:space="preserve"> </w:t>
+      </w:r>
+      <w:r>
+        <w:rPr>
+          <w:b/>
+          <w:bCs/>
+          <w:lang w:val="en-US" w:eastAsia="pt-BR" w:bidi="ar-SA"/>
+        </w:rPr>
+        <w:t xml:space="preserve"> </w:t>
+      </w:r>
+    </w:p>
+    <w:p>
+      <w:pPr>
+        <w:rPr>
+          <w:lang w:val="en-US" w:eastAsia="pt-BR" w:bidi="ar-SA"/>
+        </w:rPr>
+      </w:pPr>
+    </w:p>
+    <w:p>
+      <w:pPr>
+        <w:tabs>
+          <w:tab w:val="left" w:pos="1848"/>
+        </w:tabs>
+        <w:rPr>
+          <w:lang w:val="en-US"/>
+        </w:rPr>
+      </w:pPr>
+      <w:r>
+        <w:rPr>
+          <w:noProof/>
+        </w:rPr>
+        <w:drawing>
+          <wp:inline distT="0" distB="0" distL="0" distR="0" wp14:anchorId="562A1F3A" wp14:editId="0DEF8879">
+            <wp:extent cx="5400040" cy="3473450"/>
+            <wp:effectExtent l="0" t="0" r="0" b="0"/>
+            <wp:docPr id="10" name="Picture 10" descr="Graphical user interface, text, application, email&#10;&#10;Description automatically generated"/>
+            <wp:cNvGraphicFramePr>
+              <a:graphicFrameLocks xmlns:a="http://schemas.openxmlformats.org/drawingml/2006/main" noChangeAspect="1"/>
+            </wp:cNvGraphicFramePr>
+            <a:graphic xmlns:a="http://schemas.openxmlformats.org/drawingml/2006/main">
+              <a:graphicData uri="http://schemas.openxmlformats.org/drawingml/2006/picture">
+                <pic:pic xmlns:pic="http://schemas.openxmlformats.org/drawingml/2006/picture">
+                  <pic:nvPicPr>
+                    <pic:cNvPr id="10" name="Picture 10" descr="Graphical user interface, text, application, email&#10;&#10;Description automatically generated"/>
+                    <pic:cNvPicPr/>
+                  </pic:nvPicPr>
+                  <pic:blipFill>
+                    <a:blip r:embed="rId14"/>
+                    <a:stretch>
+                      <a:fillRect/>
+                    </a:stretch>
+                  </pic:blipFill>
+                  <pic:spPr>
+                    <a:xfrm>
+                      <a:off x="0" y="0"/>
+                      <a:ext cx="5400040" cy="3473450"/>
+                    </a:xfrm>
+                    <a:prstGeom prst="rect">
+                      <a:avLst/>
+                    </a:prstGeom>
+                  </pic:spPr>
+                </pic:pic>
+              </a:graphicData>
+            </a:graphic>
+          </wp:inline>
+        </w:drawing>
+      </w:r>
+    </w:p>
+    <w:p>
+      <w:pPr>
+        <w:tabs>
+          <w:tab w:val="left" w:pos="1848"/>
+        </w:tabs>
+        <w:rPr>
+          <w:lang w:val="en-US"/>
+        </w:rPr>
+      </w:pPr>
+    </w:p>
+    <w:p>
+      <w:pPr>
+        <w:tabs>
+          <w:tab w:val="left" w:pos="1848"/>
+        </w:tabs>
+        <w:rPr>
+          <w:lang w:val="en-US"/>
+        </w:rPr>
+      </w:pPr>
+    </w:p>
+    <w:p>
+      <w:pPr>
+        <w:tabs>
+          <w:tab w:val="left" w:pos="1848"/>
+        </w:tabs>
+        <w:rPr>
+          <w:lang w:val="en-US"/>
+        </w:rPr>
+      </w:pPr>
+    </w:p>
+    <w:p>
+      <w:pPr>
+        <w:tabs>
+          <w:tab w:val="left" w:pos="1848"/>
+        </w:tabs>
+        <w:rPr>
+          <w:lang w:val="en-US"/>
+        </w:rPr>
+      </w:pPr>
+    </w:p>
+    <w:p>
+      <w:pPr>
+        <w:tabs>
+          <w:tab w:val="left" w:pos="1848"/>
+        </w:tabs>
+        <w:rPr>
+          <w:lang w:val="en-US"/>
+        </w:rPr>
+      </w:pPr>
+    </w:p>
+    <w:p>
+      <w:pPr>
+        <w:tabs>
+          <w:tab w:val="left" w:pos="1848"/>
+        </w:tabs>
+        <w:rPr>
+          <w:lang w:val="en-US"/>
+        </w:rPr>
+      </w:pPr>
+    </w:p>
+    <w:p>
+      <w:pPr>
+        <w:tabs>
+          <w:tab w:val="left" w:pos="1848"/>
+        </w:tabs>
+        <w:rPr>
+          <w:lang w:val="en-US"/>
+        </w:rPr>
+      </w:pPr>
+    </w:p>
+    <w:p>
+      <w:pPr>
+        <w:tabs>
+          <w:tab w:val="left" w:pos="1848"/>
+        </w:tabs>
+        <w:rPr>
+          <w:lang w:val="en-US"/>
+        </w:rPr>
+      </w:pPr>
+    </w:p>
+    <w:p>
+      <w:pPr>
+        <w:tabs>
+          <w:tab w:val="left" w:pos="1848"/>
+        </w:tabs>
+        <w:rPr>
+          <w:lang w:val="en-US"/>
+        </w:rPr>
+      </w:pPr>
+    </w:p>
+    <w:p>
+      <w:pPr>
+        <w:tabs>
+          <w:tab w:val="left" w:pos="1848"/>
+        </w:tabs>
+        <w:rPr>
+          <w:lang w:val="en-US"/>
+        </w:rPr>
+      </w:pPr>
+    </w:p>
+    <w:p>
+      <w:pPr>
+        <w:tabs>
+          <w:tab w:val="left" w:pos="1848"/>
+        </w:tabs>
+        <w:rPr>
+          <w:lang w:val="en-US"/>
+        </w:rPr>
+      </w:pPr>
+    </w:p>
+    <w:p>
+      <w:pPr>
+        <w:tabs>
+          <w:tab w:val="left" w:pos="1848"/>
+        </w:tabs>
+        <w:rPr>
+          <w:lang w:val="en-US"/>
+        </w:rPr>
+      </w:pPr>
+    </w:p>
+    <w:p>
+      <w:pPr>
+        <w:tabs>
+          <w:tab w:val="left" w:pos="1848"/>
+        </w:tabs>
+        <w:rPr>
+          <w:lang w:val="en-US"/>
+        </w:rPr>
+      </w:pPr>
+    </w:p>
+    <w:p>
+      <w:pPr>
+        <w:tabs>
+          <w:tab w:val="left" w:pos="1848"/>
+        </w:tabs>
+        <w:rPr>
+          <w:lang w:val="en-US"/>
+        </w:rPr>
+      </w:pPr>
+    </w:p>
+    <w:p>
+      <w:pPr>
+        <w:tabs>
+          <w:tab w:val="left" w:pos="1848"/>
+        </w:tabs>
+        <w:rPr>
+          <w:lang w:val="en-US"/>
+        </w:rPr>
+      </w:pPr>
+    </w:p>
+    <w:p>
+      <w:pPr>
+        <w:tabs>
+          <w:tab w:val="left" w:pos="1848"/>
+        </w:tabs>
+        <w:rPr>
+          <w:b/>
+          <w:bCs/>
+          <w:lang w:val="en-US"/>
+        </w:rPr>
+      </w:pPr>
+      <w:r>
+        <w:rPr>
+          <w:b/>
+          <w:bCs/>
+          <w:lang w:val="en-US"/>
+        </w:rPr>
+        <w:t xml:space="preserve">LOGIN </w:t>
+      </w:r>
+    </w:p>
+    <w:p>
+      <w:pPr>
+        <w:tabs>
+          <w:tab w:val="left" w:pos="1848"/>
+        </w:tabs>
+        <w:rPr>
+          <w:lang w:val="en-US"/>
+        </w:rPr>
+      </w:pPr>
+      <w:r>
+        <w:rPr>
+          <w:lang w:val="en-US"/>
+        </w:rPr>
+        <w:t xml:space="preserve">Username: Admin </w:t>
+      </w:r>
+    </w:p>
+    <w:p>
+      <w:pPr>
+        <w:tabs>
+          <w:tab w:val="left" w:pos="1848"/>
+        </w:tabs>
+        <w:rPr>
+          <w:lang w:val="en-US"/>
+        </w:rPr>
+      </w:pPr>
+      <w:r>
+        <w:rPr>
+          <w:lang w:val="en-US"/>
+        </w:rPr>
+        <w:t xml:space="preserve">Password: </w:t>
+      </w:r>
+      <w:proofErr w:type="spellStart"/>
+      <w:r>
+        <w:rPr>
+          <w:lang w:val="en-US"/>
+        </w:rPr>
+        <w:t>zabbix</w:t>
+      </w:r>
+      <w:proofErr w:type="spellEnd"/>
+    </w:p>
+    <w:p>
+      <w:pPr>
+        <w:tabs>
+          <w:tab w:val="left" w:pos="1848"/>
+        </w:tabs>
+        <w:rPr>
+          <w:lang w:val="en-US"/>
+        </w:rPr>
+      </w:pPr>
+      <w:r>
+        <w:rPr>
+          <w:noProof/>
+        </w:rPr>
+        <w:drawing>
+          <wp:inline distT="0" distB="0" distL="0" distR="0" wp14:anchorId="703CB3F7" wp14:editId="6B960B96">
+            <wp:extent cx="2898372" cy="2987749"/>
+            <wp:effectExtent l="0" t="0" r="0" b="3175"/>
+            <wp:docPr id="11" name="Picture 11" descr="Graphical user interface, application, website&#10;&#10;Description automatically generated"/>
+            <wp:cNvGraphicFramePr>
+              <a:graphicFrameLocks xmlns:a="http://schemas.openxmlformats.org/drawingml/2006/main" noChangeAspect="1"/>
+            </wp:cNvGraphicFramePr>
+            <a:graphic xmlns:a="http://schemas.openxmlformats.org/drawingml/2006/main">
+              <a:graphicData uri="http://schemas.openxmlformats.org/drawingml/2006/picture">
+                <pic:pic xmlns:pic="http://schemas.openxmlformats.org/drawingml/2006/picture">
+                  <pic:nvPicPr>
+                    <pic:cNvPr id="11" name="Picture 11" descr="Graphical user interface, application, website&#10;&#10;Description automatically generated"/>
+                    <pic:cNvPicPr/>
+                  </pic:nvPicPr>
+                  <pic:blipFill>
+                    <a:blip r:embed="rId15"/>
+                    <a:stretch>
+                      <a:fillRect/>
+                    </a:stretch>
+                  </pic:blipFill>
+                  <pic:spPr>
+                    <a:xfrm>
+                      <a:off x="0" y="0"/>
+                      <a:ext cx="2900138" cy="2989570"/>
+                    </a:xfrm>
+                    <a:prstGeom prst="rect">
+                      <a:avLst/>
+                    </a:prstGeom>
+                  </pic:spPr>
+                </pic:pic>
+              </a:graphicData>
+            </a:graphic>
+          </wp:inline>
+        </w:drawing>
+      </w:r>
+    </w:p>
+    <w:p>
+      <w:pPr>
+        <w:tabs>
+          <w:tab w:val="left" w:pos="1848"/>
+        </w:tabs>
+        <w:rPr>
+          <w:lang w:val="en-US"/>
+        </w:rPr>
+      </w:pPr>
+      <w:r>
+        <w:rPr>
+          <w:lang w:val="en-US"/>
+        </w:rPr>
+        <w:t xml:space="preserve">Default page </w:t>
+      </w:r>
+    </w:p>
+    <w:p>
+      <w:pPr>
+        <w:tabs>
+          <w:tab w:val="left" w:pos="1848"/>
+        </w:tabs>
+        <w:rPr>
+          <w:lang w:val="en-US"/>
+        </w:rPr>
+      </w:pPr>
+      <w:r>
+        <w:rPr>
+          <w:noProof/>
+        </w:rPr>
+        <w:drawing>
+          <wp:inline distT="0" distB="0" distL="0" distR="0" wp14:anchorId="2B1E9729" wp14:editId="46B78D19">
+            <wp:extent cx="5400040" cy="2893695"/>
+            <wp:effectExtent l="0" t="0" r="0" b="1905"/>
+            <wp:docPr id="12" name="Picture 12" descr="Graphical user interface, application&#10;&#10;Description automatically generated"/>
+            <wp:cNvGraphicFramePr>
+              <a:graphicFrameLocks xmlns:a="http://schemas.openxmlformats.org/drawingml/2006/main" noChangeAspect="1"/>
+            </wp:cNvGraphicFramePr>
+            <a:graphic xmlns:a="http://schemas.openxmlformats.org/drawingml/2006/main">
+              <a:graphicData uri="http://schemas.openxmlformats.org/drawingml/2006/picture">
+                <pic:pic xmlns:pic="http://schemas.openxmlformats.org/drawingml/2006/picture">
+                  <pic:nvPicPr>
+                    <pic:cNvPr id="12" name="Picture 12" descr="Graphical user interface, application&#10;&#10;Description automatically generated"/>
+                    <pic:cNvPicPr/>
+                  </pic:nvPicPr>
+                  <pic:blipFill>
+                    <a:blip r:embed="rId16"/>
+                    <a:stretch>
+                      <a:fillRect/>
+                    </a:stretch>
+                  </pic:blipFill>
+                  <pic:spPr>
+                    <a:xfrm>
+                      <a:off x="0" y="0"/>
+                      <a:ext cx="5400040" cy="2893695"/>
+                    </a:xfrm>
+                    <a:prstGeom prst="rect">
+                      <a:avLst/>
+                    </a:prstGeom>
+                  </pic:spPr>
+                </pic:pic>
+              </a:graphicData>
+            </a:graphic>
+          </wp:inline>
+        </w:drawing>
+      </w:r>
+    </w:p>
+    <w:p>
+      <w:pPr>
+        <w:tabs>
+          <w:tab w:val="left" w:pos="1848"/>
+        </w:tabs>
+        <w:rPr>
+          <w:lang w:val="en-US"/>
+        </w:rPr>
+      </w:pPr>
+    </w:p>
+    <w:p>
+      <w:pPr>
+        <w:tabs>
+          <w:tab w:val="left" w:pos="1848"/>
+        </w:tabs>
+        <w:rPr>
+          <w:lang w:val="en-US"/>
+        </w:rPr>
+      </w:pPr>
+    </w:p>
+    <w:p>
+      <w:pPr>
+        <w:tabs>
+          <w:tab w:val="left" w:pos="1848"/>
+        </w:tabs>
+        <w:rPr>
+          <w:lang w:val="en-US"/>
+        </w:rPr>
+      </w:pPr>
+    </w:p>
+    <w:p>
+      <w:pPr>
+        <w:tabs>
+          <w:tab w:val="left" w:pos="1848"/>
+        </w:tabs>
+        <w:rPr>
+          <w:lang w:val="en-US"/>
+        </w:rPr>
+      </w:pPr>
+    </w:p>
+    <w:p>
+      <w:pPr>
+        <w:tabs>
+          <w:tab w:val="left" w:pos="1848"/>
+        </w:tabs>
+        <w:rPr>
+          <w:lang w:val="en-US"/>
+        </w:rPr>
+      </w:pPr>
+    </w:p>
+    <w:p>
+      <w:pPr>
+        <w:tabs>
+          <w:tab w:val="left" w:pos="1848"/>
+        </w:tabs>
+        <w:rPr>
+          <w:b/>
+          <w:bCs/>
+          <w:sz w:val="34"/>
+          <w:szCs w:val="34"/>
+          <w:lang w:val="en-US"/>
+        </w:rPr>
+      </w:pPr>
+      <w:r>
+        <w:rPr>
+          <w:b/>
+          <w:bCs/>
+          <w:sz w:val="34"/>
+          <w:szCs w:val="34"/>
+          <w:lang w:val="en-US"/>
+        </w:rPr>
+        <w:t>PostgreSQL Monitoring With ZABBIX</w:t>
+      </w:r>
+    </w:p>
+    <w:p>
+      <w:pPr>
+        <w:tabs>
+          <w:tab w:val="left" w:pos="1848"/>
+        </w:tabs>
+        <w:rPr>
+          <w:lang w:val="en-US"/>
+        </w:rPr>
+      </w:pPr>
+    </w:p>
+    <w:p>
+      <w:pPr>
+        <w:tabs>
+          <w:tab w:val="left" w:pos="1848"/>
+        </w:tabs>
+        <w:rPr>
+          <w:lang w:val="en-US"/>
+        </w:rPr>
+      </w:pPr>
+    </w:p>
+    <w:p>
+      <w:pPr>
+        <w:tabs>
+          <w:tab w:val="left" w:pos="1848"/>
+        </w:tabs>
+        <w:rPr>
+          <w:lang w:val="en-US"/>
+        </w:rPr>
+      </w:pPr>
+    </w:p>
+    <w:p>
+      <w:pPr>
+        <w:tabs>
+          <w:tab w:val="left" w:pos="1848"/>
+        </w:tabs>
+        <w:rPr>
+          <w:lang w:val="en-US"/>
+        </w:rPr>
+      </w:pPr>
+    </w:p>
+    <w:p>
+      <w:pPr>
+        <w:tabs>
+          <w:tab w:val="left" w:pos="1848"/>
+        </w:tabs>
+        <w:rPr>
+          <w:lang w:val="en-US"/>
+        </w:rPr>
+      </w:pPr>
+    </w:p>
+    <w:p>
+      <w:pPr>
+        <w:tabs>
+          <w:tab w:val="left" w:pos="1848"/>
+        </w:tabs>
+        <w:rPr>
+          <w:lang w:val="en-US"/>
+        </w:rPr>
+      </w:pPr>
+    </w:p>
+    <w:p>
+      <w:pPr>
+        <w:tabs>
+          <w:tab w:val="left" w:pos="1848"/>
+        </w:tabs>
+        <w:rPr>
+          <w:lang w:val="en-US"/>
+        </w:rPr>
+      </w:pPr>
+    </w:p>
+    <w:p>
+      <w:pPr>
+        <w:tabs>
+          <w:tab w:val="left" w:pos="1848"/>
+        </w:tabs>
+        <w:rPr>
+          <w:lang w:val="en-US"/>
+        </w:rPr>
+      </w:pPr>
+    </w:p>
+    <w:p>
+      <w:pPr>
+        <w:tabs>
+          <w:tab w:val="left" w:pos="1848"/>
+        </w:tabs>
+        <w:rPr>
+          <w:lang w:val="en-US"/>
+        </w:rPr>
+      </w:pPr>
+    </w:p>
+    <w:p>
+      <w:pPr>
+        <w:tabs>
+          <w:tab w:val="left" w:pos="1848"/>
+        </w:tabs>
+        <w:rPr>
+          <w:lang w:val="en-US"/>
+        </w:rPr>
+      </w:pPr>
     </w:p>
     <w:p>
       <w:pPr>
@@ -2669,8 +3579,8 @@
       </w:pPr>
     </w:p>
     <w:sectPr>
-      <w:headerReference w:type="default" r:id="rId11"/>
-      <w:footerReference w:type="default" r:id="rId12"/>
+      <w:headerReference w:type="default" r:id="rId17"/>
+      <w:footerReference w:type="default" r:id="rId18"/>
       <w:pgSz w:w="11906" w:h="16838"/>
       <w:pgMar w:top="1417" w:right="1701" w:bottom="1417" w:left="1701" w:header="708" w:footer="708" w:gutter="0"/>
       <w:cols w:space="708"/>

</xml_diff>

<commit_message>
docs: finish about moniting postgresql with zabbix
</commit_message>
<xml_diff>
--- a/srv/zabbix/doc/zabbix.docx
+++ b/srv/zabbix/doc/zabbix.docx
@@ -1141,6 +1141,12 @@
                 <w:noProof/>
                 <w:webHidden/>
               </w:rPr>
+            </w:r>
+            <w:r>
+              <w:rPr>
+                <w:noProof/>
+                <w:webHidden/>
+              </w:rPr>
               <w:fldChar w:fldCharType="separate"/>
             </w:r>
             <w:r>
@@ -1213,6 +1219,12 @@
                 <w:noProof/>
                 <w:webHidden/>
               </w:rPr>
+            </w:r>
+            <w:r>
+              <w:rPr>
+                <w:noProof/>
+                <w:webHidden/>
+              </w:rPr>
               <w:fldChar w:fldCharType="separate"/>
             </w:r>
             <w:r>
@@ -1285,6 +1297,12 @@
                 <w:noProof/>
                 <w:webHidden/>
               </w:rPr>
+            </w:r>
+            <w:r>
+              <w:rPr>
+                <w:noProof/>
+                <w:webHidden/>
+              </w:rPr>
               <w:fldChar w:fldCharType="separate"/>
             </w:r>
             <w:r>
@@ -1357,6 +1375,12 @@
                 <w:noProof/>
                 <w:webHidden/>
               </w:rPr>
+            </w:r>
+            <w:r>
+              <w:rPr>
+                <w:noProof/>
+                <w:webHidden/>
+              </w:rPr>
               <w:fldChar w:fldCharType="separate"/>
             </w:r>
             <w:r>
@@ -1899,25 +1923,7 @@
         <w:rPr>
           <w:lang w:val="en-US" w:eastAsia="pt-BR" w:bidi="ar-SA"/>
         </w:rPr>
-        <w:t xml:space="preserve">Step </w:t>
-      </w:r>
-      <w:r>
-        <w:rPr>
-          <w:lang w:val="en-US" w:eastAsia="pt-BR" w:bidi="ar-SA"/>
-        </w:rPr>
-        <w:t xml:space="preserve">2 </w:t>
-      </w:r>
-      <w:r>
-        <w:rPr>
-          <w:lang w:val="en-US" w:eastAsia="pt-BR" w:bidi="ar-SA"/>
-        </w:rPr>
-        <w:t xml:space="preserve">– </w:t>
-      </w:r>
-      <w:r>
-        <w:rPr>
-          <w:lang w:val="en-US" w:eastAsia="pt-BR" w:bidi="ar-SA"/>
-        </w:rPr>
-        <w:t xml:space="preserve">click in </w:t>
+        <w:t xml:space="preserve">Step 2 – click in </w:t>
       </w:r>
       <w:r>
         <w:rPr>
@@ -2331,19 +2337,7 @@
         <w:rPr>
           <w:lang w:val="en-US" w:eastAsia="pt-BR" w:bidi="ar-SA"/>
         </w:rPr>
-        <w:t xml:space="preserve">Step </w:t>
-      </w:r>
-      <w:r>
-        <w:rPr>
-          <w:lang w:val="en-US" w:eastAsia="pt-BR" w:bidi="ar-SA"/>
-        </w:rPr>
-        <w:t>4</w:t>
-      </w:r>
-      <w:r>
-        <w:rPr>
-          <w:lang w:val="en-US" w:eastAsia="pt-BR" w:bidi="ar-SA"/>
-        </w:rPr>
-        <w:t xml:space="preserve"> –</w:t>
+        <w:t>Step 4 –</w:t>
       </w:r>
       <w:r>
         <w:rPr>
@@ -2445,19 +2439,7 @@
         <w:rPr>
           <w:lang w:val="en-US" w:eastAsia="pt-BR" w:bidi="ar-SA"/>
         </w:rPr>
-        <w:t xml:space="preserve">Step </w:t>
-      </w:r>
-      <w:r>
-        <w:rPr>
-          <w:lang w:val="en-US" w:eastAsia="pt-BR" w:bidi="ar-SA"/>
-        </w:rPr>
-        <w:t>5</w:t>
-      </w:r>
-      <w:r>
-        <w:rPr>
-          <w:lang w:val="en-US" w:eastAsia="pt-BR" w:bidi="ar-SA"/>
-        </w:rPr>
-        <w:t xml:space="preserve"> –</w:t>
+        <w:t>Step 5 –</w:t>
       </w:r>
       <w:r>
         <w:rPr>
@@ -2545,25 +2527,7 @@
         <w:rPr>
           <w:lang w:val="en-US" w:eastAsia="pt-BR" w:bidi="ar-SA"/>
         </w:rPr>
-        <w:t xml:space="preserve">Step </w:t>
-      </w:r>
-      <w:r>
-        <w:rPr>
-          <w:lang w:val="en-US" w:eastAsia="pt-BR" w:bidi="ar-SA"/>
-        </w:rPr>
-        <w:t>6</w:t>
-      </w:r>
-      <w:r>
-        <w:rPr>
-          <w:lang w:val="en-US" w:eastAsia="pt-BR" w:bidi="ar-SA"/>
-        </w:rPr>
-        <w:t xml:space="preserve"> –</w:t>
-      </w:r>
-      <w:r>
-        <w:rPr>
-          <w:lang w:val="en-US" w:eastAsia="pt-BR" w:bidi="ar-SA"/>
-        </w:rPr>
-        <w:t xml:space="preserve"> </w:t>
+        <w:t xml:space="preserve">Step 6 – </w:t>
       </w:r>
       <w:r>
         <w:rPr>
@@ -3064,46 +3028,1301 @@
           <w:lang w:val="en-US"/>
         </w:rPr>
       </w:pPr>
-    </w:p>
-    <w:p>
-      <w:pPr>
-        <w:tabs>
-          <w:tab w:val="left" w:pos="1848"/>
-        </w:tabs>
-        <w:rPr>
-          <w:lang w:val="en-US"/>
-        </w:rPr>
-      </w:pPr>
-    </w:p>
-    <w:p>
-      <w:pPr>
-        <w:tabs>
-          <w:tab w:val="left" w:pos="1848"/>
-        </w:tabs>
-        <w:rPr>
-          <w:lang w:val="en-US"/>
-        </w:rPr>
-      </w:pPr>
-    </w:p>
-    <w:p>
-      <w:pPr>
-        <w:tabs>
-          <w:tab w:val="left" w:pos="1848"/>
-        </w:tabs>
-        <w:rPr>
-          <w:lang w:val="en-US"/>
-        </w:rPr>
-      </w:pPr>
-    </w:p>
-    <w:p>
-      <w:pPr>
-        <w:tabs>
-          <w:tab w:val="left" w:pos="1848"/>
-        </w:tabs>
-        <w:rPr>
-          <w:lang w:val="en-US"/>
-        </w:rPr>
-      </w:pPr>
+      <w:r>
+        <w:rPr>
+          <w:lang w:val="en-US"/>
+        </w:rPr>
+        <w:t xml:space="preserve">Step 1 – </w:t>
+      </w:r>
+    </w:p>
+    <w:p>
+      <w:pPr>
+        <w:tabs>
+          <w:tab w:val="left" w:pos="1848"/>
+        </w:tabs>
+        <w:rPr>
+          <w:b/>
+          <w:bCs/>
+          <w:lang w:val="en-US"/>
+        </w:rPr>
+      </w:pPr>
+      <w:r>
+        <w:rPr>
+          <w:lang w:val="en-US"/>
+        </w:rPr>
+        <w:t xml:space="preserve">Click in </w:t>
+      </w:r>
+      <w:r>
+        <w:rPr>
+          <w:b/>
+          <w:bCs/>
+          <w:lang w:val="en-US"/>
+        </w:rPr>
+        <w:t xml:space="preserve">configuration </w:t>
+      </w:r>
+    </w:p>
+    <w:p>
+      <w:pPr>
+        <w:tabs>
+          <w:tab w:val="left" w:pos="1848"/>
+        </w:tabs>
+        <w:rPr>
+          <w:b/>
+          <w:bCs/>
+          <w:lang w:val="en-US"/>
+        </w:rPr>
+      </w:pPr>
+      <w:r>
+        <w:rPr>
+          <w:lang w:val="en-US"/>
+        </w:rPr>
+        <w:t xml:space="preserve">Click in </w:t>
+      </w:r>
+      <w:r>
+        <w:rPr>
+          <w:b/>
+          <w:bCs/>
+          <w:lang w:val="en-US"/>
+        </w:rPr>
+        <w:t xml:space="preserve">hosts </w:t>
+      </w:r>
+    </w:p>
+    <w:p>
+      <w:pPr>
+        <w:tabs>
+          <w:tab w:val="left" w:pos="1848"/>
+        </w:tabs>
+        <w:rPr>
+          <w:b/>
+          <w:bCs/>
+          <w:lang w:val="en-US"/>
+        </w:rPr>
+      </w:pPr>
+      <w:r>
+        <w:rPr>
+          <w:lang w:val="en-US"/>
+        </w:rPr>
+        <w:t xml:space="preserve">Click in </w:t>
+      </w:r>
+      <w:r>
+        <w:rPr>
+          <w:b/>
+          <w:bCs/>
+          <w:lang w:val="en-US"/>
+        </w:rPr>
+        <w:t>create host</w:t>
+      </w:r>
+    </w:p>
+    <w:p>
+      <w:pPr>
+        <w:tabs>
+          <w:tab w:val="left" w:pos="1848"/>
+        </w:tabs>
+        <w:rPr>
+          <w:lang w:val="en-US"/>
+        </w:rPr>
+      </w:pPr>
+      <w:r>
+        <w:rPr>
+          <w:noProof/>
+        </w:rPr>
+        <w:drawing>
+          <wp:inline distT="0" distB="0" distL="0" distR="0" wp14:anchorId="54FE625D" wp14:editId="2DBD7ECC">
+            <wp:extent cx="5400040" cy="1871345"/>
+            <wp:effectExtent l="0" t="0" r="0" b="0"/>
+            <wp:docPr id="3" name="Picture 3" descr="Graphical user interface, application&#10;&#10;Description automatically generated"/>
+            <wp:cNvGraphicFramePr>
+              <a:graphicFrameLocks xmlns:a="http://schemas.openxmlformats.org/drawingml/2006/main" noChangeAspect="1"/>
+            </wp:cNvGraphicFramePr>
+            <a:graphic xmlns:a="http://schemas.openxmlformats.org/drawingml/2006/main">
+              <a:graphicData uri="http://schemas.openxmlformats.org/drawingml/2006/picture">
+                <pic:pic xmlns:pic="http://schemas.openxmlformats.org/drawingml/2006/picture">
+                  <pic:nvPicPr>
+                    <pic:cNvPr id="3" name="Picture 3" descr="Graphical user interface, application&#10;&#10;Description automatically generated"/>
+                    <pic:cNvPicPr/>
+                  </pic:nvPicPr>
+                  <pic:blipFill>
+                    <a:blip r:embed="rId17"/>
+                    <a:stretch>
+                      <a:fillRect/>
+                    </a:stretch>
+                  </pic:blipFill>
+                  <pic:spPr>
+                    <a:xfrm>
+                      <a:off x="0" y="0"/>
+                      <a:ext cx="5400040" cy="1871345"/>
+                    </a:xfrm>
+                    <a:prstGeom prst="rect">
+                      <a:avLst/>
+                    </a:prstGeom>
+                  </pic:spPr>
+                </pic:pic>
+              </a:graphicData>
+            </a:graphic>
+          </wp:inline>
+        </w:drawing>
+      </w:r>
+    </w:p>
+    <w:p>
+      <w:pPr>
+        <w:tabs>
+          <w:tab w:val="left" w:pos="1848"/>
+        </w:tabs>
+        <w:rPr>
+          <w:lang w:val="en-US"/>
+        </w:rPr>
+      </w:pPr>
+    </w:p>
+    <w:p>
+      <w:pPr>
+        <w:tabs>
+          <w:tab w:val="left" w:pos="1848"/>
+        </w:tabs>
+        <w:rPr>
+          <w:lang w:val="en-US"/>
+        </w:rPr>
+      </w:pPr>
+    </w:p>
+    <w:p>
+      <w:pPr>
+        <w:tabs>
+          <w:tab w:val="left" w:pos="1848"/>
+        </w:tabs>
+        <w:rPr>
+          <w:lang w:val="en-US"/>
+        </w:rPr>
+      </w:pPr>
+    </w:p>
+    <w:p>
+      <w:pPr>
+        <w:tabs>
+          <w:tab w:val="left" w:pos="1848"/>
+        </w:tabs>
+        <w:rPr>
+          <w:lang w:val="en-US"/>
+        </w:rPr>
+      </w:pPr>
+    </w:p>
+    <w:p>
+      <w:pPr>
+        <w:tabs>
+          <w:tab w:val="left" w:pos="1848"/>
+        </w:tabs>
+        <w:rPr>
+          <w:lang w:val="en-US"/>
+        </w:rPr>
+      </w:pPr>
+    </w:p>
+    <w:p>
+      <w:pPr>
+        <w:tabs>
+          <w:tab w:val="left" w:pos="1848"/>
+        </w:tabs>
+        <w:rPr>
+          <w:lang w:val="en-US"/>
+        </w:rPr>
+      </w:pPr>
+    </w:p>
+    <w:p>
+      <w:pPr>
+        <w:tabs>
+          <w:tab w:val="left" w:pos="1848"/>
+        </w:tabs>
+        <w:rPr>
+          <w:lang w:val="en-US"/>
+        </w:rPr>
+      </w:pPr>
+    </w:p>
+    <w:p>
+      <w:pPr>
+        <w:tabs>
+          <w:tab w:val="left" w:pos="1848"/>
+        </w:tabs>
+        <w:rPr>
+          <w:lang w:val="en-US"/>
+        </w:rPr>
+      </w:pPr>
+    </w:p>
+    <w:p>
+      <w:pPr>
+        <w:tabs>
+          <w:tab w:val="left" w:pos="1848"/>
+        </w:tabs>
+        <w:rPr>
+          <w:lang w:val="en-US"/>
+        </w:rPr>
+      </w:pPr>
+    </w:p>
+    <w:p>
+      <w:pPr>
+        <w:tabs>
+          <w:tab w:val="left" w:pos="1848"/>
+        </w:tabs>
+        <w:rPr>
+          <w:lang w:val="en-US"/>
+        </w:rPr>
+      </w:pPr>
+    </w:p>
+    <w:p>
+      <w:pPr>
+        <w:tabs>
+          <w:tab w:val="left" w:pos="1848"/>
+        </w:tabs>
+        <w:rPr>
+          <w:lang w:val="en-US"/>
+        </w:rPr>
+      </w:pPr>
+    </w:p>
+    <w:p>
+      <w:pPr>
+        <w:tabs>
+          <w:tab w:val="left" w:pos="1848"/>
+        </w:tabs>
+        <w:rPr>
+          <w:lang w:val="en-US"/>
+        </w:rPr>
+      </w:pPr>
+    </w:p>
+    <w:p>
+      <w:pPr>
+        <w:tabs>
+          <w:tab w:val="left" w:pos="1848"/>
+        </w:tabs>
+        <w:rPr>
+          <w:lang w:val="en-US"/>
+        </w:rPr>
+      </w:pPr>
+    </w:p>
+    <w:p>
+      <w:pPr>
+        <w:tabs>
+          <w:tab w:val="left" w:pos="1848"/>
+        </w:tabs>
+        <w:rPr>
+          <w:lang w:val="en-US"/>
+        </w:rPr>
+      </w:pPr>
+    </w:p>
+    <w:p>
+      <w:pPr>
+        <w:tabs>
+          <w:tab w:val="left" w:pos="1848"/>
+        </w:tabs>
+        <w:rPr>
+          <w:lang w:val="en-US"/>
+        </w:rPr>
+      </w:pPr>
+    </w:p>
+    <w:p>
+      <w:pPr>
+        <w:tabs>
+          <w:tab w:val="left" w:pos="1848"/>
+        </w:tabs>
+        <w:rPr>
+          <w:lang w:val="en-US"/>
+        </w:rPr>
+      </w:pPr>
+    </w:p>
+    <w:p>
+      <w:pPr>
+        <w:tabs>
+          <w:tab w:val="left" w:pos="1848"/>
+        </w:tabs>
+        <w:rPr>
+          <w:lang w:val="en-US"/>
+        </w:rPr>
+      </w:pPr>
+    </w:p>
+    <w:p>
+      <w:pPr>
+        <w:tabs>
+          <w:tab w:val="left" w:pos="1848"/>
+        </w:tabs>
+        <w:rPr>
+          <w:lang w:val="en-US"/>
+        </w:rPr>
+      </w:pPr>
+      <w:r>
+        <w:rPr>
+          <w:lang w:val="en-US"/>
+        </w:rPr>
+        <w:t xml:space="preserve">Step </w:t>
+      </w:r>
+      <w:r>
+        <w:rPr>
+          <w:lang w:val="en-US"/>
+        </w:rPr>
+        <w:t xml:space="preserve">2 </w:t>
+      </w:r>
+      <w:r>
+        <w:rPr>
+          <w:lang w:val="en-US"/>
+        </w:rPr>
+        <w:t xml:space="preserve">– </w:t>
+      </w:r>
+    </w:p>
+    <w:p>
+      <w:pPr>
+        <w:tabs>
+          <w:tab w:val="left" w:pos="1848"/>
+        </w:tabs>
+        <w:rPr>
+          <w:lang w:val="en-US"/>
+        </w:rPr>
+      </w:pPr>
+      <w:r>
+        <w:rPr>
+          <w:lang w:val="en-US"/>
+        </w:rPr>
+        <w:t xml:space="preserve">In </w:t>
+      </w:r>
+      <w:r>
+        <w:rPr>
+          <w:b/>
+          <w:bCs/>
+          <w:lang w:val="en-US"/>
+        </w:rPr>
+        <w:t>host name</w:t>
+      </w:r>
+      <w:r>
+        <w:rPr>
+          <w:lang w:val="en-US"/>
+        </w:rPr>
+        <w:t xml:space="preserve"> put: PostgreSQL Monitoring </w:t>
+      </w:r>
+    </w:p>
+    <w:p>
+      <w:pPr>
+        <w:tabs>
+          <w:tab w:val="left" w:pos="1848"/>
+        </w:tabs>
+        <w:rPr>
+          <w:lang w:val="en-US"/>
+        </w:rPr>
+      </w:pPr>
+      <w:r>
+        <w:rPr>
+          <w:b/>
+          <w:bCs/>
+          <w:lang w:val="en-US"/>
+        </w:rPr>
+        <w:t>Group</w:t>
+      </w:r>
+      <w:r>
+        <w:rPr>
+          <w:lang w:val="en-US"/>
+        </w:rPr>
+        <w:t xml:space="preserve">: Linux servers </w:t>
+      </w:r>
+    </w:p>
+    <w:p>
+      <w:pPr>
+        <w:tabs>
+          <w:tab w:val="left" w:pos="1848"/>
+        </w:tabs>
+        <w:rPr>
+          <w:lang w:val="en-US"/>
+        </w:rPr>
+      </w:pPr>
+      <w:r>
+        <w:rPr>
+          <w:b/>
+          <w:bCs/>
+          <w:lang w:val="en-US"/>
+        </w:rPr>
+        <w:t>Interface</w:t>
+      </w:r>
+      <w:r>
+        <w:rPr>
+          <w:lang w:val="en-US"/>
+        </w:rPr>
+        <w:t xml:space="preserve">: click in </w:t>
+      </w:r>
+      <w:r>
+        <w:rPr>
+          <w:b/>
+          <w:bCs/>
+          <w:lang w:val="en-US"/>
+        </w:rPr>
+        <w:t>add</w:t>
+      </w:r>
+      <w:r>
+        <w:rPr>
+          <w:lang w:val="en-US"/>
+        </w:rPr>
+        <w:t xml:space="preserve"> and </w:t>
+      </w:r>
+      <w:r>
+        <w:rPr>
+          <w:b/>
+          <w:bCs/>
+          <w:lang w:val="en-US"/>
+        </w:rPr>
+        <w:t>agent</w:t>
+      </w:r>
+      <w:r>
+        <w:rPr>
+          <w:lang w:val="en-US"/>
+        </w:rPr>
+        <w:t xml:space="preserve"> </w:t>
+      </w:r>
+    </w:p>
+    <w:p>
+      <w:pPr>
+        <w:tabs>
+          <w:tab w:val="left" w:pos="1848"/>
+        </w:tabs>
+        <w:rPr>
+          <w:lang w:val="en-US"/>
+        </w:rPr>
+      </w:pPr>
+      <w:r>
+        <w:rPr>
+          <w:noProof/>
+        </w:rPr>
+        <w:drawing>
+          <wp:inline distT="0" distB="0" distL="0" distR="0" wp14:anchorId="02207F3B" wp14:editId="378DE737">
+            <wp:extent cx="5400040" cy="2788920"/>
+            <wp:effectExtent l="0" t="0" r="0" b="0"/>
+            <wp:docPr id="4" name="Picture 4" descr="Graphical user interface, application&#10;&#10;Description automatically generated"/>
+            <wp:cNvGraphicFramePr>
+              <a:graphicFrameLocks xmlns:a="http://schemas.openxmlformats.org/drawingml/2006/main" noChangeAspect="1"/>
+            </wp:cNvGraphicFramePr>
+            <a:graphic xmlns:a="http://schemas.openxmlformats.org/drawingml/2006/main">
+              <a:graphicData uri="http://schemas.openxmlformats.org/drawingml/2006/picture">
+                <pic:pic xmlns:pic="http://schemas.openxmlformats.org/drawingml/2006/picture">
+                  <pic:nvPicPr>
+                    <pic:cNvPr id="4" name="Picture 4" descr="Graphical user interface, application&#10;&#10;Description automatically generated"/>
+                    <pic:cNvPicPr/>
+                  </pic:nvPicPr>
+                  <pic:blipFill>
+                    <a:blip r:embed="rId18"/>
+                    <a:stretch>
+                      <a:fillRect/>
+                    </a:stretch>
+                  </pic:blipFill>
+                  <pic:spPr>
+                    <a:xfrm>
+                      <a:off x="0" y="0"/>
+                      <a:ext cx="5400040" cy="2788920"/>
+                    </a:xfrm>
+                    <a:prstGeom prst="rect">
+                      <a:avLst/>
+                    </a:prstGeom>
+                  </pic:spPr>
+                </pic:pic>
+              </a:graphicData>
+            </a:graphic>
+          </wp:inline>
+        </w:drawing>
+      </w:r>
+    </w:p>
+    <w:p>
+      <w:pPr>
+        <w:tabs>
+          <w:tab w:val="left" w:pos="1848"/>
+        </w:tabs>
+        <w:rPr>
+          <w:lang w:val="en-US"/>
+        </w:rPr>
+      </w:pPr>
+    </w:p>
+    <w:p>
+      <w:pPr>
+        <w:tabs>
+          <w:tab w:val="left" w:pos="1848"/>
+        </w:tabs>
+        <w:rPr>
+          <w:lang w:val="en-US"/>
+        </w:rPr>
+      </w:pPr>
+    </w:p>
+    <w:p>
+      <w:pPr>
+        <w:tabs>
+          <w:tab w:val="left" w:pos="1848"/>
+        </w:tabs>
+        <w:rPr>
+          <w:lang w:val="en-US"/>
+        </w:rPr>
+      </w:pPr>
+    </w:p>
+    <w:p>
+      <w:pPr>
+        <w:tabs>
+          <w:tab w:val="left" w:pos="1848"/>
+        </w:tabs>
+        <w:rPr>
+          <w:lang w:val="en-US"/>
+        </w:rPr>
+      </w:pPr>
+    </w:p>
+    <w:p>
+      <w:pPr>
+        <w:tabs>
+          <w:tab w:val="left" w:pos="1848"/>
+        </w:tabs>
+        <w:rPr>
+          <w:lang w:val="en-US"/>
+        </w:rPr>
+      </w:pPr>
+    </w:p>
+    <w:p>
+      <w:pPr>
+        <w:tabs>
+          <w:tab w:val="left" w:pos="1848"/>
+        </w:tabs>
+        <w:rPr>
+          <w:lang w:val="en-US"/>
+        </w:rPr>
+      </w:pPr>
+    </w:p>
+    <w:p>
+      <w:pPr>
+        <w:tabs>
+          <w:tab w:val="left" w:pos="1848"/>
+        </w:tabs>
+        <w:rPr>
+          <w:lang w:val="en-US"/>
+        </w:rPr>
+      </w:pPr>
+    </w:p>
+    <w:p>
+      <w:pPr>
+        <w:tabs>
+          <w:tab w:val="left" w:pos="1848"/>
+        </w:tabs>
+        <w:rPr>
+          <w:lang w:val="en-US"/>
+        </w:rPr>
+      </w:pPr>
+    </w:p>
+    <w:p>
+      <w:pPr>
+        <w:tabs>
+          <w:tab w:val="left" w:pos="1848"/>
+        </w:tabs>
+        <w:rPr>
+          <w:lang w:val="en-US"/>
+        </w:rPr>
+      </w:pPr>
+    </w:p>
+    <w:p>
+      <w:pPr>
+        <w:tabs>
+          <w:tab w:val="left" w:pos="1848"/>
+        </w:tabs>
+        <w:rPr>
+          <w:lang w:val="en-US"/>
+        </w:rPr>
+      </w:pPr>
+    </w:p>
+    <w:p>
+      <w:pPr>
+        <w:tabs>
+          <w:tab w:val="left" w:pos="1848"/>
+        </w:tabs>
+        <w:rPr>
+          <w:lang w:val="en-US"/>
+        </w:rPr>
+      </w:pPr>
+    </w:p>
+    <w:p>
+      <w:pPr>
+        <w:tabs>
+          <w:tab w:val="left" w:pos="1848"/>
+        </w:tabs>
+        <w:rPr>
+          <w:lang w:val="en-US"/>
+        </w:rPr>
+      </w:pPr>
+    </w:p>
+    <w:p>
+      <w:pPr>
+        <w:tabs>
+          <w:tab w:val="left" w:pos="1848"/>
+        </w:tabs>
+        <w:rPr>
+          <w:lang w:val="en-US"/>
+        </w:rPr>
+      </w:pPr>
+    </w:p>
+    <w:p>
+      <w:pPr>
+        <w:tabs>
+          <w:tab w:val="left" w:pos="1848"/>
+        </w:tabs>
+        <w:rPr>
+          <w:lang w:val="en-US"/>
+        </w:rPr>
+      </w:pPr>
+    </w:p>
+    <w:p>
+      <w:pPr>
+        <w:tabs>
+          <w:tab w:val="left" w:pos="1848"/>
+        </w:tabs>
+        <w:rPr>
+          <w:lang w:val="en-US"/>
+        </w:rPr>
+      </w:pPr>
+    </w:p>
+    <w:p>
+      <w:pPr>
+        <w:tabs>
+          <w:tab w:val="left" w:pos="1848"/>
+        </w:tabs>
+        <w:rPr>
+          <w:lang w:val="en-US"/>
+        </w:rPr>
+      </w:pPr>
+      <w:r>
+        <w:rPr>
+          <w:lang w:val="en-US"/>
+        </w:rPr>
+        <w:lastRenderedPageBreak/>
+        <w:t xml:space="preserve">Step </w:t>
+      </w:r>
+      <w:r>
+        <w:rPr>
+          <w:lang w:val="en-US"/>
+        </w:rPr>
+        <w:t>3</w:t>
+      </w:r>
+      <w:r>
+        <w:rPr>
+          <w:lang w:val="en-US"/>
+        </w:rPr>
+        <w:t xml:space="preserve"> – </w:t>
+      </w:r>
+    </w:p>
+    <w:p>
+      <w:pPr>
+        <w:tabs>
+          <w:tab w:val="left" w:pos="1848"/>
+        </w:tabs>
+        <w:rPr>
+          <w:lang w:val="en-US"/>
+        </w:rPr>
+      </w:pPr>
+      <w:r>
+        <w:rPr>
+          <w:lang w:val="en-US"/>
+        </w:rPr>
+        <w:t xml:space="preserve">In </w:t>
+      </w:r>
+      <w:proofErr w:type="spellStart"/>
+      <w:r>
+        <w:rPr>
+          <w:b/>
+          <w:bCs/>
+          <w:lang w:val="en-US"/>
+        </w:rPr>
+        <w:t>Templete</w:t>
+      </w:r>
+      <w:proofErr w:type="spellEnd"/>
+      <w:r>
+        <w:rPr>
+          <w:lang w:val="en-US"/>
+        </w:rPr>
+        <w:t xml:space="preserve"> put: PostgreSQL </w:t>
+      </w:r>
+      <w:r>
+        <w:rPr>
+          <w:lang w:val="en-US"/>
+        </w:rPr>
+        <w:t xml:space="preserve">by Zabbix agent </w:t>
+      </w:r>
+    </w:p>
+    <w:p>
+      <w:pPr>
+        <w:tabs>
+          <w:tab w:val="left" w:pos="1848"/>
+        </w:tabs>
+        <w:rPr>
+          <w:lang w:val="en-US"/>
+        </w:rPr>
+      </w:pPr>
+      <w:r>
+        <w:rPr>
+          <w:lang w:val="en-US"/>
+        </w:rPr>
+        <w:t xml:space="preserve">Click in Add/Update </w:t>
+      </w:r>
+    </w:p>
+    <w:p>
+      <w:pPr>
+        <w:tabs>
+          <w:tab w:val="left" w:pos="1848"/>
+        </w:tabs>
+        <w:rPr>
+          <w:lang w:val="en-US"/>
+        </w:rPr>
+      </w:pPr>
+      <w:r>
+        <w:rPr>
+          <w:noProof/>
+        </w:rPr>
+        <w:drawing>
+          <wp:inline distT="0" distB="0" distL="0" distR="0" wp14:anchorId="0C7F2647" wp14:editId="1E287BF9">
+            <wp:extent cx="5400040" cy="3404235"/>
+            <wp:effectExtent l="0" t="0" r="0" b="5715"/>
+            <wp:docPr id="14" name="Picture 14" descr="Graphical user interface, application&#10;&#10;Description automatically generated"/>
+            <wp:cNvGraphicFramePr>
+              <a:graphicFrameLocks xmlns:a="http://schemas.openxmlformats.org/drawingml/2006/main" noChangeAspect="1"/>
+            </wp:cNvGraphicFramePr>
+            <a:graphic xmlns:a="http://schemas.openxmlformats.org/drawingml/2006/main">
+              <a:graphicData uri="http://schemas.openxmlformats.org/drawingml/2006/picture">
+                <pic:pic xmlns:pic="http://schemas.openxmlformats.org/drawingml/2006/picture">
+                  <pic:nvPicPr>
+                    <pic:cNvPr id="14" name="Picture 14" descr="Graphical user interface, application&#10;&#10;Description automatically generated"/>
+                    <pic:cNvPicPr/>
+                  </pic:nvPicPr>
+                  <pic:blipFill>
+                    <a:blip r:embed="rId19"/>
+                    <a:stretch>
+                      <a:fillRect/>
+                    </a:stretch>
+                  </pic:blipFill>
+                  <pic:spPr>
+                    <a:xfrm>
+                      <a:off x="0" y="0"/>
+                      <a:ext cx="5400040" cy="3404235"/>
+                    </a:xfrm>
+                    <a:prstGeom prst="rect">
+                      <a:avLst/>
+                    </a:prstGeom>
+                  </pic:spPr>
+                </pic:pic>
+              </a:graphicData>
+            </a:graphic>
+          </wp:inline>
+        </w:drawing>
+      </w:r>
+    </w:p>
+    <w:p>
+      <w:pPr>
+        <w:tabs>
+          <w:tab w:val="left" w:pos="1848"/>
+        </w:tabs>
+        <w:rPr>
+          <w:lang w:val="en-US"/>
+        </w:rPr>
+      </w:pPr>
+    </w:p>
+    <w:p>
+      <w:pPr>
+        <w:tabs>
+          <w:tab w:val="left" w:pos="1848"/>
+        </w:tabs>
+        <w:rPr>
+          <w:lang w:val="en-US"/>
+        </w:rPr>
+      </w:pPr>
+    </w:p>
+    <w:p>
+      <w:pPr>
+        <w:tabs>
+          <w:tab w:val="left" w:pos="1848"/>
+        </w:tabs>
+        <w:rPr>
+          <w:lang w:val="en-US"/>
+        </w:rPr>
+      </w:pPr>
+    </w:p>
+    <w:p>
+      <w:pPr>
+        <w:tabs>
+          <w:tab w:val="left" w:pos="1848"/>
+        </w:tabs>
+        <w:rPr>
+          <w:lang w:val="en-US"/>
+        </w:rPr>
+      </w:pPr>
+    </w:p>
+    <w:p>
+      <w:pPr>
+        <w:tabs>
+          <w:tab w:val="left" w:pos="1848"/>
+        </w:tabs>
+        <w:rPr>
+          <w:lang w:val="en-US"/>
+        </w:rPr>
+      </w:pPr>
+    </w:p>
+    <w:p>
+      <w:pPr>
+        <w:tabs>
+          <w:tab w:val="left" w:pos="1848"/>
+        </w:tabs>
+        <w:rPr>
+          <w:lang w:val="en-US"/>
+        </w:rPr>
+      </w:pPr>
+    </w:p>
+    <w:p>
+      <w:pPr>
+        <w:tabs>
+          <w:tab w:val="left" w:pos="1848"/>
+        </w:tabs>
+        <w:rPr>
+          <w:lang w:val="en-US"/>
+        </w:rPr>
+      </w:pPr>
+    </w:p>
+    <w:p>
+      <w:pPr>
+        <w:tabs>
+          <w:tab w:val="left" w:pos="1848"/>
+        </w:tabs>
+        <w:rPr>
+          <w:lang w:val="en-US"/>
+        </w:rPr>
+      </w:pPr>
+    </w:p>
+    <w:p>
+      <w:pPr>
+        <w:tabs>
+          <w:tab w:val="left" w:pos="1848"/>
+        </w:tabs>
+        <w:rPr>
+          <w:lang w:val="en-US"/>
+        </w:rPr>
+      </w:pPr>
+    </w:p>
+    <w:p>
+      <w:pPr>
+        <w:tabs>
+          <w:tab w:val="left" w:pos="1848"/>
+        </w:tabs>
+        <w:rPr>
+          <w:lang w:val="en-US"/>
+        </w:rPr>
+      </w:pPr>
+    </w:p>
+    <w:p>
+      <w:pPr>
+        <w:tabs>
+          <w:tab w:val="left" w:pos="1848"/>
+        </w:tabs>
+        <w:rPr>
+          <w:lang w:val="en-US"/>
+        </w:rPr>
+      </w:pPr>
+    </w:p>
+    <w:p>
+      <w:pPr>
+        <w:tabs>
+          <w:tab w:val="left" w:pos="1848"/>
+        </w:tabs>
+        <w:rPr>
+          <w:lang w:val="en-US"/>
+        </w:rPr>
+      </w:pPr>
+    </w:p>
+    <w:p>
+      <w:pPr>
+        <w:tabs>
+          <w:tab w:val="left" w:pos="1848"/>
+        </w:tabs>
+        <w:rPr>
+          <w:lang w:val="en-US"/>
+        </w:rPr>
+      </w:pPr>
+    </w:p>
+    <w:p>
+      <w:pPr>
+        <w:tabs>
+          <w:tab w:val="left" w:pos="1848"/>
+        </w:tabs>
+        <w:rPr>
+          <w:lang w:val="en-US"/>
+        </w:rPr>
+      </w:pPr>
+    </w:p>
+    <w:p>
+      <w:pPr>
+        <w:tabs>
+          <w:tab w:val="left" w:pos="1848"/>
+        </w:tabs>
+        <w:rPr>
+          <w:lang w:val="en-US"/>
+        </w:rPr>
+      </w:pPr>
+    </w:p>
+    <w:p>
+      <w:pPr>
+        <w:tabs>
+          <w:tab w:val="left" w:pos="1848"/>
+        </w:tabs>
+        <w:rPr>
+          <w:lang w:val="en-US"/>
+        </w:rPr>
+      </w:pPr>
+      <w:r>
+        <w:rPr>
+          <w:lang w:val="en-US"/>
+        </w:rPr>
+        <w:lastRenderedPageBreak/>
+        <w:t xml:space="preserve">Step </w:t>
+      </w:r>
+      <w:r>
+        <w:rPr>
+          <w:lang w:val="en-US"/>
+        </w:rPr>
+        <w:t>4</w:t>
+      </w:r>
+      <w:r>
+        <w:rPr>
+          <w:lang w:val="en-US"/>
+        </w:rPr>
+        <w:t xml:space="preserve"> – </w:t>
+      </w:r>
+    </w:p>
+    <w:p>
+      <w:pPr>
+        <w:tabs>
+          <w:tab w:val="left" w:pos="1848"/>
+        </w:tabs>
+        <w:rPr>
+          <w:b/>
+          <w:bCs/>
+          <w:lang w:val="en-US"/>
+        </w:rPr>
+      </w:pPr>
+      <w:r>
+        <w:rPr>
+          <w:lang w:val="en-US"/>
+        </w:rPr>
+        <w:t xml:space="preserve">Click in </w:t>
+      </w:r>
+      <w:r>
+        <w:rPr>
+          <w:b/>
+          <w:bCs/>
+          <w:lang w:val="en-US"/>
+        </w:rPr>
+        <w:t xml:space="preserve">macros </w:t>
+      </w:r>
+    </w:p>
+    <w:p>
+      <w:pPr>
+        <w:tabs>
+          <w:tab w:val="left" w:pos="1848"/>
+        </w:tabs>
+        <w:rPr>
+          <w:lang w:val="en-US"/>
+        </w:rPr>
+      </w:pPr>
+      <w:r>
+        <w:rPr>
+          <w:lang w:val="en-US"/>
+        </w:rPr>
+        <w:t xml:space="preserve">In </w:t>
+      </w:r>
+      <w:r>
+        <w:rPr>
+          <w:lang w:val="en-US"/>
+        </w:rPr>
+        <w:t>{$PG.PASSWORD}</w:t>
+      </w:r>
+      <w:r>
+        <w:rPr>
+          <w:lang w:val="en-US"/>
+        </w:rPr>
+        <w:t xml:space="preserve"> put:</w:t>
+      </w:r>
+      <w:r>
+        <w:rPr>
+          <w:b/>
+          <w:bCs/>
+          <w:lang w:val="en-US"/>
+        </w:rPr>
+        <w:t xml:space="preserve"> </w:t>
+      </w:r>
+      <w:proofErr w:type="spellStart"/>
+      <w:r>
+        <w:rPr>
+          <w:b/>
+          <w:bCs/>
+          <w:lang w:val="en-US"/>
+        </w:rPr>
+        <w:t>zabbix</w:t>
+      </w:r>
+      <w:proofErr w:type="spellEnd"/>
+      <w:r>
+        <w:rPr>
+          <w:lang w:val="en-US"/>
+        </w:rPr>
+        <w:t xml:space="preserve"> </w:t>
+      </w:r>
+    </w:p>
+    <w:p>
+      <w:pPr>
+        <w:tabs>
+          <w:tab w:val="left" w:pos="1848"/>
+        </w:tabs>
+        <w:rPr>
+          <w:lang w:val="en-US"/>
+        </w:rPr>
+      </w:pPr>
+      <w:r>
+        <w:rPr>
+          <w:noProof/>
+        </w:rPr>
+        <w:drawing>
+          <wp:inline distT="0" distB="0" distL="0" distR="0" wp14:anchorId="3CC48D71" wp14:editId="10A6CF2B">
+            <wp:extent cx="5400040" cy="3510280"/>
+            <wp:effectExtent l="0" t="0" r="0" b="0"/>
+            <wp:docPr id="15" name="Picture 15" descr="Graphical user interface, application&#10;&#10;Description automatically generated"/>
+            <wp:cNvGraphicFramePr>
+              <a:graphicFrameLocks xmlns:a="http://schemas.openxmlformats.org/drawingml/2006/main" noChangeAspect="1"/>
+            </wp:cNvGraphicFramePr>
+            <a:graphic xmlns:a="http://schemas.openxmlformats.org/drawingml/2006/main">
+              <a:graphicData uri="http://schemas.openxmlformats.org/drawingml/2006/picture">
+                <pic:pic xmlns:pic="http://schemas.openxmlformats.org/drawingml/2006/picture">
+                  <pic:nvPicPr>
+                    <pic:cNvPr id="15" name="Picture 15" descr="Graphical user interface, application&#10;&#10;Description automatically generated"/>
+                    <pic:cNvPicPr/>
+                  </pic:nvPicPr>
+                  <pic:blipFill>
+                    <a:blip r:embed="rId20"/>
+                    <a:stretch>
+                      <a:fillRect/>
+                    </a:stretch>
+                  </pic:blipFill>
+                  <pic:spPr>
+                    <a:xfrm>
+                      <a:off x="0" y="0"/>
+                      <a:ext cx="5400040" cy="3510280"/>
+                    </a:xfrm>
+                    <a:prstGeom prst="rect">
+                      <a:avLst/>
+                    </a:prstGeom>
+                  </pic:spPr>
+                </pic:pic>
+              </a:graphicData>
+            </a:graphic>
+          </wp:inline>
+        </w:drawing>
+      </w:r>
+      <w:r>
+        <w:rPr>
+          <w:lang w:val="en-US"/>
+        </w:rPr>
+        <w:t xml:space="preserve">Click in add or update </w:t>
+      </w:r>
+    </w:p>
+    <w:p>
+      <w:pPr>
+        <w:tabs>
+          <w:tab w:val="left" w:pos="1848"/>
+        </w:tabs>
+        <w:rPr>
+          <w:lang w:val="en-US"/>
+        </w:rPr>
+      </w:pPr>
+    </w:p>
+    <w:p>
+      <w:pPr>
+        <w:tabs>
+          <w:tab w:val="left" w:pos="1848"/>
+        </w:tabs>
+        <w:rPr>
+          <w:lang w:val="en-US"/>
+        </w:rPr>
+      </w:pPr>
+    </w:p>
+    <w:p>
+      <w:pPr>
+        <w:tabs>
+          <w:tab w:val="left" w:pos="1848"/>
+        </w:tabs>
+        <w:rPr>
+          <w:lang w:val="en-US"/>
+        </w:rPr>
+      </w:pPr>
+    </w:p>
+    <w:p>
+      <w:pPr>
+        <w:tabs>
+          <w:tab w:val="left" w:pos="1848"/>
+        </w:tabs>
+        <w:rPr>
+          <w:lang w:val="en-US"/>
+        </w:rPr>
+      </w:pPr>
+    </w:p>
+    <w:p>
+      <w:pPr>
+        <w:tabs>
+          <w:tab w:val="left" w:pos="1848"/>
+        </w:tabs>
+        <w:rPr>
+          <w:lang w:val="en-US"/>
+        </w:rPr>
+      </w:pPr>
+    </w:p>
+    <w:p>
+      <w:pPr>
+        <w:tabs>
+          <w:tab w:val="left" w:pos="1848"/>
+        </w:tabs>
+        <w:rPr>
+          <w:lang w:val="en-US"/>
+        </w:rPr>
+      </w:pPr>
+    </w:p>
+    <w:p>
+      <w:pPr>
+        <w:tabs>
+          <w:tab w:val="left" w:pos="1848"/>
+        </w:tabs>
+        <w:rPr>
+          <w:lang w:val="en-US"/>
+        </w:rPr>
+      </w:pPr>
+    </w:p>
+    <w:p>
+      <w:pPr>
+        <w:tabs>
+          <w:tab w:val="left" w:pos="1848"/>
+        </w:tabs>
+        <w:rPr>
+          <w:lang w:val="en-US"/>
+        </w:rPr>
+      </w:pPr>
+    </w:p>
+    <w:p>
+      <w:pPr>
+        <w:tabs>
+          <w:tab w:val="left" w:pos="1848"/>
+        </w:tabs>
+        <w:rPr>
+          <w:lang w:val="en-US"/>
+        </w:rPr>
+      </w:pPr>
+    </w:p>
+    <w:p>
+      <w:pPr>
+        <w:tabs>
+          <w:tab w:val="left" w:pos="1848"/>
+        </w:tabs>
+        <w:rPr>
+          <w:lang w:val="en-US"/>
+        </w:rPr>
+      </w:pPr>
+    </w:p>
+    <w:p>
+      <w:pPr>
+        <w:tabs>
+          <w:tab w:val="left" w:pos="1848"/>
+        </w:tabs>
+        <w:rPr>
+          <w:lang w:val="en-US"/>
+        </w:rPr>
+      </w:pPr>
+    </w:p>
+    <w:p>
+      <w:pPr>
+        <w:tabs>
+          <w:tab w:val="left" w:pos="1848"/>
+        </w:tabs>
+        <w:rPr>
+          <w:lang w:val="en-US"/>
+        </w:rPr>
+      </w:pPr>
+    </w:p>
+    <w:p>
+      <w:pPr>
+        <w:tabs>
+          <w:tab w:val="left" w:pos="1848"/>
+        </w:tabs>
+        <w:rPr>
+          <w:lang w:val="en-US"/>
+        </w:rPr>
+      </w:pPr>
+    </w:p>
+    <w:p>
+      <w:pPr>
+        <w:tabs>
+          <w:tab w:val="left" w:pos="1848"/>
+        </w:tabs>
+        <w:rPr>
+          <w:lang w:val="en-US"/>
+        </w:rPr>
+      </w:pPr>
+    </w:p>
+    <w:p>
+      <w:pPr>
+        <w:tabs>
+          <w:tab w:val="left" w:pos="1848"/>
+        </w:tabs>
+        <w:rPr>
+          <w:b/>
+          <w:bCs/>
+          <w:lang w:val="en-US"/>
+        </w:rPr>
+      </w:pPr>
+      <w:r>
+        <w:rPr>
+          <w:b/>
+          <w:bCs/>
+          <w:lang w:val="en-US"/>
+        </w:rPr>
+        <w:lastRenderedPageBreak/>
+        <w:t xml:space="preserve">Now tour Zabbix are monitoring your PostgreSQL </w:t>
+      </w:r>
+    </w:p>
+    <w:p>
+      <w:pPr>
+        <w:tabs>
+          <w:tab w:val="left" w:pos="1848"/>
+        </w:tabs>
+        <w:rPr>
+          <w:lang w:val="en-US"/>
+        </w:rPr>
+      </w:pPr>
+      <w:r>
+        <w:rPr>
+          <w:noProof/>
+        </w:rPr>
+        <w:drawing>
+          <wp:inline distT="0" distB="0" distL="0" distR="0" wp14:anchorId="2EE7D73B" wp14:editId="61FA50D4">
+            <wp:extent cx="5400040" cy="1873885"/>
+            <wp:effectExtent l="0" t="0" r="0" b="0"/>
+            <wp:docPr id="16" name="Picture 16" descr="Graphical user interface, application&#10;&#10;Description automatically generated"/>
+            <wp:cNvGraphicFramePr>
+              <a:graphicFrameLocks xmlns:a="http://schemas.openxmlformats.org/drawingml/2006/main" noChangeAspect="1"/>
+            </wp:cNvGraphicFramePr>
+            <a:graphic xmlns:a="http://schemas.openxmlformats.org/drawingml/2006/main">
+              <a:graphicData uri="http://schemas.openxmlformats.org/drawingml/2006/picture">
+                <pic:pic xmlns:pic="http://schemas.openxmlformats.org/drawingml/2006/picture">
+                  <pic:nvPicPr>
+                    <pic:cNvPr id="16" name="Picture 16" descr="Graphical user interface, application&#10;&#10;Description automatically generated"/>
+                    <pic:cNvPicPr/>
+                  </pic:nvPicPr>
+                  <pic:blipFill>
+                    <a:blip r:embed="rId21"/>
+                    <a:stretch>
+                      <a:fillRect/>
+                    </a:stretch>
+                  </pic:blipFill>
+                  <pic:spPr>
+                    <a:xfrm>
+                      <a:off x="0" y="0"/>
+                      <a:ext cx="5400040" cy="1873885"/>
+                    </a:xfrm>
+                    <a:prstGeom prst="rect">
+                      <a:avLst/>
+                    </a:prstGeom>
+                  </pic:spPr>
+                </pic:pic>
+              </a:graphicData>
+            </a:graphic>
+          </wp:inline>
+        </w:drawing>
+      </w:r>
     </w:p>
     <w:p>
       <w:pPr>
@@ -3313,17 +4532,7 @@
           <w:szCs w:val="22"/>
           <w:lang w:val="en-US"/>
         </w:rPr>
-        <w:t>E</w:t>
-      </w:r>
-      <w:r>
-        <w:rPr>
-          <w:b/>
-          <w:bCs/>
-          <w:sz w:val="22"/>
-          <w:szCs w:val="22"/>
-          <w:lang w:val="en-US"/>
-        </w:rPr>
-        <w:t>laboration</w:t>
+        <w:t>Elaboration</w:t>
       </w:r>
     </w:p>
     <w:p>
@@ -3508,15 +4717,7 @@
           <w:bCs/>
           <w:lang w:val="en-US"/>
         </w:rPr>
-        <w:t>Version</w:t>
-      </w:r>
-      <w:r>
-        <w:rPr>
-          <w:b/>
-          <w:bCs/>
-          <w:lang w:val="en-US"/>
-        </w:rPr>
-        <w:t xml:space="preserve"> </w:t>
+        <w:t xml:space="preserve">Version </w:t>
       </w:r>
       <w:r>
         <w:rPr>
@@ -3579,8 +4780,8 @@
       </w:pPr>
     </w:p>
     <w:sectPr>
-      <w:headerReference w:type="default" r:id="rId17"/>
-      <w:footerReference w:type="default" r:id="rId18"/>
+      <w:headerReference w:type="default" r:id="rId22"/>
+      <w:footerReference w:type="default" r:id="rId23"/>
       <w:pgSz w:w="11906" w:h="16838"/>
       <w:pgMar w:top="1417" w:right="1701" w:bottom="1417" w:left="1701" w:header="708" w:footer="708" w:gutter="0"/>
       <w:cols w:space="708"/>

</xml_diff>

<commit_message>
docs: finish about moniting postgresql with zabbix 3
</commit_message>
<xml_diff>
--- a/srv/zabbix/doc/zabbix.docx
+++ b/srv/zabbix/doc/zabbix.docx
@@ -1141,12 +1141,6 @@
                 <w:noProof/>
                 <w:webHidden/>
               </w:rPr>
-            </w:r>
-            <w:r>
-              <w:rPr>
-                <w:noProof/>
-                <w:webHidden/>
-              </w:rPr>
               <w:fldChar w:fldCharType="separate"/>
             </w:r>
             <w:r>
@@ -1219,12 +1213,6 @@
                 <w:noProof/>
                 <w:webHidden/>
               </w:rPr>
-            </w:r>
-            <w:r>
-              <w:rPr>
-                <w:noProof/>
-                <w:webHidden/>
-              </w:rPr>
               <w:fldChar w:fldCharType="separate"/>
             </w:r>
             <w:r>
@@ -1297,12 +1285,6 @@
                 <w:noProof/>
                 <w:webHidden/>
               </w:rPr>
-            </w:r>
-            <w:r>
-              <w:rPr>
-                <w:noProof/>
-                <w:webHidden/>
-              </w:rPr>
               <w:fldChar w:fldCharType="separate"/>
             </w:r>
             <w:r>
@@ -1369,12 +1351,6 @@
                 <w:webHidden/>
               </w:rPr>
               <w:instrText xml:space="preserve"> PAGEREF _Toc62847365 \h </w:instrText>
-            </w:r>
-            <w:r>
-              <w:rPr>
-                <w:noProof/>
-                <w:webHidden/>
-              </w:rPr>
             </w:r>
             <w:r>
               <w:rPr>
@@ -3346,19 +3322,7 @@
         <w:rPr>
           <w:lang w:val="en-US"/>
         </w:rPr>
-        <w:t xml:space="preserve">Step </w:t>
-      </w:r>
-      <w:r>
-        <w:rPr>
-          <w:lang w:val="en-US"/>
-        </w:rPr>
-        <w:t xml:space="preserve">2 </w:t>
-      </w:r>
-      <w:r>
-        <w:rPr>
-          <w:lang w:val="en-US"/>
-        </w:rPr>
-        <w:t xml:space="preserve">– </w:t>
+        <w:t xml:space="preserve">Step 2 – </w:t>
       </w:r>
     </w:p>
     <w:p>
@@ -3681,19 +3645,7 @@
           <w:lang w:val="en-US"/>
         </w:rPr>
         <w:lastRenderedPageBreak/>
-        <w:t xml:space="preserve">Step </w:t>
-      </w:r>
-      <w:r>
-        <w:rPr>
-          <w:lang w:val="en-US"/>
-        </w:rPr>
-        <w:t>3</w:t>
-      </w:r>
-      <w:r>
-        <w:rPr>
-          <w:lang w:val="en-US"/>
-        </w:rPr>
-        <w:t xml:space="preserve"> – </w:t>
+        <w:t xml:space="preserve">Step 3 – </w:t>
       </w:r>
     </w:p>
     <w:p>
@@ -3725,13 +3677,7 @@
         <w:rPr>
           <w:lang w:val="en-US"/>
         </w:rPr>
-        <w:t xml:space="preserve"> put: PostgreSQL </w:t>
-      </w:r>
-      <w:r>
-        <w:rPr>
-          <w:lang w:val="en-US"/>
-        </w:rPr>
-        <w:t xml:space="preserve">by Zabbix agent </w:t>
+        <w:t xml:space="preserve"> put: PostgreSQL by Zabbix agent </w:t>
       </w:r>
     </w:p>
     <w:p>
@@ -3964,19 +3910,7 @@
           <w:lang w:val="en-US"/>
         </w:rPr>
         <w:lastRenderedPageBreak/>
-        <w:t xml:space="preserve">Step </w:t>
-      </w:r>
-      <w:r>
-        <w:rPr>
-          <w:lang w:val="en-US"/>
-        </w:rPr>
-        <w:t>4</w:t>
-      </w:r>
-      <w:r>
-        <w:rPr>
-          <w:lang w:val="en-US"/>
-        </w:rPr>
-        <w:t xml:space="preserve"> – </w:t>
+        <w:t xml:space="preserve">Step 4 – </w:t>
       </w:r>
     </w:p>
     <w:p>

</xml_diff>

<commit_message>
docs: finish about moniting postgresql with zabbix 4
</commit_message>
<xml_diff>
--- a/srv/zabbix/doc/zabbix.docx
+++ b/srv/zabbix/doc/zabbix.docx
@@ -16,7 +16,6 @@
           <w:shd w:val="clear" w:color="auto" w:fill="FFFFFF"/>
         </w:rPr>
       </w:pPr>
-      <w:proofErr w:type="spellStart"/>
       <w:r>
         <w:rPr>
           <w:rFonts w:ascii="Abyssinica SIL" w:hAnsi="Abyssinica SIL"/>
@@ -28,7 +27,6 @@
         </w:rPr>
         <w:t>Zabbix</w:t>
       </w:r>
-      <w:proofErr w:type="spellEnd"/>
       <w:r>
         <w:rPr>
           <w:rFonts w:ascii="Abyssinica SIL" w:hAnsi="Abyssinica SIL"/>
@@ -232,7 +230,6 @@
                 <w:szCs w:val="22"/>
               </w:rPr>
             </w:pPr>
-            <w:proofErr w:type="spellStart"/>
             <w:r>
               <w:rPr>
                 <w:color w:val="000000"/>
@@ -240,7 +237,6 @@
               </w:rPr>
               <w:t>Version</w:t>
             </w:r>
-            <w:proofErr w:type="spellEnd"/>
           </w:p>
         </w:tc>
         <w:tc>
@@ -302,31 +298,13 @@
                 <w:szCs w:val="22"/>
               </w:rPr>
             </w:pPr>
-            <w:proofErr w:type="spellStart"/>
             <w:r>
               <w:rPr>
                 <w:color w:val="000000"/>
                 <w:szCs w:val="22"/>
               </w:rPr>
-              <w:t>Version</w:t>
+              <w:t>Version Author</w:t>
             </w:r>
-            <w:proofErr w:type="spellEnd"/>
-            <w:r>
-              <w:rPr>
-                <w:color w:val="000000"/>
-                <w:szCs w:val="22"/>
-              </w:rPr>
-              <w:t xml:space="preserve"> </w:t>
-            </w:r>
-            <w:proofErr w:type="spellStart"/>
-            <w:r>
-              <w:rPr>
-                <w:color w:val="000000"/>
-                <w:szCs w:val="22"/>
-              </w:rPr>
-              <w:t>Author</w:t>
-            </w:r>
-            <w:proofErr w:type="spellEnd"/>
           </w:p>
         </w:tc>
         <w:tc>
@@ -355,31 +333,13 @@
                 <w:szCs w:val="22"/>
               </w:rPr>
             </w:pPr>
-            <w:proofErr w:type="spellStart"/>
             <w:r>
               <w:rPr>
                 <w:color w:val="000000"/>
                 <w:szCs w:val="22"/>
               </w:rPr>
-              <w:t>Version</w:t>
+              <w:t>Version Changes</w:t>
             </w:r>
-            <w:proofErr w:type="spellEnd"/>
-            <w:r>
-              <w:rPr>
-                <w:color w:val="000000"/>
-                <w:szCs w:val="22"/>
-              </w:rPr>
-              <w:t xml:space="preserve"> </w:t>
-            </w:r>
-            <w:proofErr w:type="spellStart"/>
-            <w:r>
-              <w:rPr>
-                <w:color w:val="000000"/>
-                <w:szCs w:val="22"/>
-              </w:rPr>
-              <w:t>Changes</w:t>
-            </w:r>
-            <w:proofErr w:type="spellEnd"/>
           </w:p>
         </w:tc>
       </w:tr>
@@ -543,39 +503,7 @@
                 <w:color w:val="000000"/>
                 <w:szCs w:val="20"/>
               </w:rPr>
-              <w:t xml:space="preserve">Original </w:t>
-            </w:r>
-            <w:proofErr w:type="spellStart"/>
-            <w:r>
-              <w:rPr>
-                <w:color w:val="000000"/>
-                <w:szCs w:val="20"/>
-              </w:rPr>
-              <w:t>Zabbix</w:t>
-            </w:r>
-            <w:proofErr w:type="spellEnd"/>
-            <w:r>
-              <w:rPr>
-                <w:color w:val="000000"/>
-                <w:szCs w:val="20"/>
-              </w:rPr>
-              <w:t xml:space="preserve"> </w:t>
-            </w:r>
-            <w:proofErr w:type="spellStart"/>
-            <w:r>
-              <w:rPr>
-                <w:color w:val="000000"/>
-                <w:szCs w:val="20"/>
-              </w:rPr>
-              <w:t>document</w:t>
-            </w:r>
-            <w:proofErr w:type="spellEnd"/>
-            <w:r>
-              <w:rPr>
-                <w:color w:val="000000"/>
-                <w:szCs w:val="20"/>
-              </w:rPr>
-              <w:t>.</w:t>
+              <w:t>Original Zabbix document.</w:t>
             </w:r>
           </w:p>
         </w:tc>
@@ -648,7 +576,6 @@
                 <w:szCs w:val="22"/>
               </w:rPr>
             </w:pPr>
-            <w:proofErr w:type="spellStart"/>
             <w:r>
               <w:rPr>
                 <w:color w:val="000000"/>
@@ -656,7 +583,6 @@
               </w:rPr>
               <w:t>Description</w:t>
             </w:r>
-            <w:proofErr w:type="spellEnd"/>
             <w:r>
               <w:rPr>
                 <w:color w:val="000000"/>
@@ -728,47 +654,13 @@
                 <w:szCs w:val="22"/>
               </w:rPr>
             </w:pPr>
-            <w:proofErr w:type="spellStart"/>
             <w:r>
               <w:rPr>
                 <w:color w:val="000000"/>
                 <w:szCs w:val="22"/>
               </w:rPr>
-              <w:t>Place</w:t>
+              <w:t>Place of Publication</w:t>
             </w:r>
-            <w:proofErr w:type="spellEnd"/>
-            <w:r>
-              <w:rPr>
-                <w:color w:val="000000"/>
-                <w:szCs w:val="22"/>
-              </w:rPr>
-              <w:t xml:space="preserve"> </w:t>
-            </w:r>
-            <w:proofErr w:type="spellStart"/>
-            <w:r>
-              <w:rPr>
-                <w:color w:val="000000"/>
-                <w:szCs w:val="22"/>
-              </w:rPr>
-              <w:t>of</w:t>
-            </w:r>
-            <w:proofErr w:type="spellEnd"/>
-            <w:r>
-              <w:rPr>
-                <w:color w:val="000000"/>
-                <w:szCs w:val="22"/>
-              </w:rPr>
-              <w:t xml:space="preserve"> </w:t>
-            </w:r>
-            <w:proofErr w:type="spellStart"/>
-            <w:r>
-              <w:rPr>
-                <w:color w:val="000000"/>
-                <w:szCs w:val="22"/>
-              </w:rPr>
-              <w:t>Publication</w:t>
-            </w:r>
-            <w:proofErr w:type="spellEnd"/>
             <w:r>
               <w:rPr>
                 <w:color w:val="000000"/>
@@ -830,32 +722,13 @@
                 <w:szCs w:val="22"/>
               </w:rPr>
             </w:pPr>
-            <w:proofErr w:type="spellStart"/>
             <w:r>
               <w:rPr>
                 <w:color w:val="000000"/>
                 <w:szCs w:val="22"/>
               </w:rPr>
-              <w:t>Version</w:t>
+              <w:t>Version Validity</w:t>
             </w:r>
-            <w:proofErr w:type="spellEnd"/>
-            <w:r>
-              <w:rPr>
-                <w:color w:val="000000"/>
-                <w:szCs w:val="22"/>
-              </w:rPr>
-              <w:t xml:space="preserve"> </w:t>
-            </w:r>
-            <w:proofErr w:type="spellStart"/>
-            <w:proofErr w:type="gramStart"/>
-            <w:r>
-              <w:rPr>
-                <w:color w:val="000000"/>
-                <w:szCs w:val="22"/>
-              </w:rPr>
-              <w:t>Validity</w:t>
-            </w:r>
-            <w:proofErr w:type="spellEnd"/>
             <w:r>
               <w:rPr>
                 <w:color w:val="000000"/>
@@ -870,7 +743,6 @@
               </w:rPr>
               <w:t>:</w:t>
             </w:r>
-            <w:proofErr w:type="gramEnd"/>
           </w:p>
         </w:tc>
         <w:tc>
@@ -1797,31 +1669,7 @@
           <w:lang w:val="en-US" w:eastAsia="pt-BR" w:bidi="ar-SA"/>
         </w:rPr>
         <w:lastRenderedPageBreak/>
-        <w:t xml:space="preserve">Configurate the </w:t>
-      </w:r>
-      <w:proofErr w:type="spellStart"/>
-      <w:r>
-        <w:rPr>
-          <w:rFonts w:ascii="Book Antiqua" w:eastAsia="Arial" w:hAnsi="Book Antiqua" w:cs="Arial"/>
-          <w:b/>
-          <w:color w:val="auto"/>
-          <w:kern w:val="0"/>
-          <w:szCs w:val="32"/>
-          <w:lang w:val="en-US" w:eastAsia="pt-BR" w:bidi="ar-SA"/>
-        </w:rPr>
-        <w:t>zabbix</w:t>
-      </w:r>
-      <w:proofErr w:type="spellEnd"/>
-      <w:r>
-        <w:rPr>
-          <w:rFonts w:ascii="Book Antiqua" w:eastAsia="Arial" w:hAnsi="Book Antiqua" w:cs="Arial"/>
-          <w:b/>
-          <w:color w:val="auto"/>
-          <w:kern w:val="0"/>
-          <w:szCs w:val="32"/>
-          <w:lang w:val="en-US" w:eastAsia="pt-BR" w:bidi="ar-SA"/>
-        </w:rPr>
-        <w:t xml:space="preserve"> web after install following README.md steps </w:t>
+        <w:t xml:space="preserve">Configurate the zabbix web after install following README.md steps </w:t>
       </w:r>
     </w:p>
     <w:p>
@@ -2784,16 +2632,8 @@
         <w:rPr>
           <w:lang w:val="en-US"/>
         </w:rPr>
-        <w:t xml:space="preserve">Password: </w:t>
-      </w:r>
-      <w:proofErr w:type="spellStart"/>
-      <w:r>
-        <w:rPr>
-          <w:lang w:val="en-US"/>
-        </w:rPr>
-        <w:t>zabbix</w:t>
-      </w:r>
-      <w:proofErr w:type="spellEnd"/>
+        <w:t>Password: zabbix</w:t>
+      </w:r>
     </w:p>
     <w:p>
       <w:pPr>
@@ -3663,7 +3503,6 @@
         </w:rPr>
         <w:t xml:space="preserve">In </w:t>
       </w:r>
-      <w:proofErr w:type="spellStart"/>
       <w:r>
         <w:rPr>
           <w:b/>
@@ -3672,7 +3511,6 @@
         </w:rPr>
         <w:t>Templete</w:t>
       </w:r>
-      <w:proofErr w:type="spellEnd"/>
       <w:r>
         <w:rPr>
           <w:lang w:val="en-US"/>
@@ -3972,18 +3810,8 @@
           <w:bCs/>
           <w:lang w:val="en-US"/>
         </w:rPr>
-        <w:t xml:space="preserve"> </w:t>
-      </w:r>
-      <w:proofErr w:type="spellStart"/>
-      <w:r>
-        <w:rPr>
-          <w:b/>
-          <w:bCs/>
-          <w:lang w:val="en-US"/>
-        </w:rPr>
-        <w:t>zabbix</w:t>
-      </w:r>
-      <w:proofErr w:type="spellEnd"/>
+        <w:t xml:space="preserve"> zabbix</w:t>
+      </w:r>
       <w:r>
         <w:rPr>
           <w:lang w:val="en-US"/>
@@ -4205,7 +4033,23 @@
           <w:lang w:val="en-US"/>
         </w:rPr>
         <w:lastRenderedPageBreak/>
-        <w:t xml:space="preserve">Now tour Zabbix are monitoring your PostgreSQL </w:t>
+        <w:t xml:space="preserve">Now </w:t>
+      </w:r>
+      <w:r>
+        <w:rPr>
+          <w:b/>
+          <w:bCs/>
+          <w:lang w:val="en-US"/>
+        </w:rPr>
+        <w:t>y</w:t>
+      </w:r>
+      <w:r>
+        <w:rPr>
+          <w:b/>
+          <w:bCs/>
+          <w:lang w:val="en-US"/>
+        </w:rPr>
+        <w:t xml:space="preserve">our Zabbix are monitoring your PostgreSQL </w:t>
       </w:r>
     </w:p>
     <w:p>
@@ -4878,11 +4722,9 @@
       <w:pStyle w:val="Header"/>
       <w:jc w:val="center"/>
     </w:pPr>
-    <w:proofErr w:type="spellStart"/>
     <w:r>
       <w:t>Zabbix</w:t>
     </w:r>
-    <w:proofErr w:type="spellEnd"/>
   </w:p>
 </w:hdr>
 </file>

</xml_diff>